<commit_message>
added intro and data overview
</commit_message>
<xml_diff>
--- a/Assignment_2/Business_Report.docx
+++ b/Assignment_2/Business_Report.docx
@@ -2,7 +2,223 @@
 <file path=word/document.xml><?xml version="1.0" encoding="utf-8"?>
 <w:document xmlns:wpc="http://schemas.microsoft.com/office/word/2010/wordprocessingCanvas" xmlns:cx="http://schemas.microsoft.com/office/drawing/2014/chartex" xmlns:cx1="http://schemas.microsoft.com/office/drawing/2015/9/8/chartex" xmlns:cx2="http://schemas.microsoft.com/office/drawing/2015/10/21/chartex" xmlns:cx3="http://schemas.microsoft.com/office/drawing/2016/5/9/chartex" xmlns:cx4="http://schemas.microsoft.com/office/drawing/2016/5/10/chartex" xmlns:cx5="http://schemas.microsoft.com/office/drawing/2016/5/11/chartex" xmlns:cx6="http://schemas.microsoft.com/office/drawing/2016/5/12/chartex" xmlns:cx7="http://schemas.microsoft.com/office/drawing/2016/5/13/chartex" xmlns:cx8="http://schemas.microsoft.com/office/drawing/2016/5/14/chartex" xmlns:mc="http://schemas.openxmlformats.org/markup-compatibility/2006" xmlns:aink="http://schemas.microsoft.com/office/drawing/2016/ink" xmlns:am3d="http://schemas.microsoft.com/office/drawing/2017/model3d" xmlns:o="urn:schemas-microsoft-com:office:office" xmlns:oel="http://schemas.microsoft.com/office/2019/extlst" xmlns:r="http://schemas.openxmlformats.org/officeDocument/2006/relationships" xmlns:m="http://schemas.openxmlformats.org/officeDocument/2006/math" xmlns:v="urn:schemas-microsoft-com:vml" xmlns:wp14="http://schemas.microsoft.com/office/word/2010/wordprocessingDrawing" xmlns:wp="http://schemas.openxmlformats.org/drawingml/2006/wordprocessingDrawing" xmlns:w10="urn:schemas-microsoft-com:office:word" xmlns:w="http://schemas.openxmlformats.org/wordprocessingml/2006/main" xmlns:w14="http://schemas.microsoft.com/office/word/2010/wordml" xmlns:w15="http://schemas.microsoft.com/office/word/2012/wordml" xmlns:w16cex="http://schemas.microsoft.com/office/word/2018/wordml/cex" xmlns:w16cid="http://schemas.microsoft.com/office/word/2016/wordml/cid" xmlns:w16="http://schemas.microsoft.com/office/word/2018/wordml" xmlns:w16sdtdh="http://schemas.microsoft.com/office/word/2020/wordml/sdtdatahash" xmlns:w16se="http://schemas.microsoft.com/office/word/2015/wordml/symex" xmlns:wpg="http://schemas.microsoft.com/office/word/2010/wordprocessingGroup" xmlns:wpi="http://schemas.microsoft.com/office/word/2010/wordprocessingInk" xmlns:wne="http://schemas.microsoft.com/office/word/2006/wordml" xmlns:wps="http://schemas.microsoft.com/office/word/2010/wordprocessingShape" mc:Ignorable="w14 w15 w16se w16cid w16 w16cex w16sdtdh wp14">
   <w:body>
-    <w:p/>
+    <w:p>
+      <w:pPr>
+        <w:pStyle w:val="Heading1"/>
+        <w:jc w:val="center"/>
+        <w:rPr>
+          <w:b/>
+          <w:bCs/>
+          <w:color w:val="auto"/>
+          <w:lang w:val="en-US"/>
+        </w:rPr>
+      </w:pPr>
+      <w:r>
+        <w:rPr>
+          <w:b/>
+          <w:bCs/>
+          <w:color w:val="auto"/>
+          <w:lang w:val="en-US"/>
+        </w:rPr>
+        <w:t>Price Prediction Modeling for</w:t>
+      </w:r>
+      <w:r>
+        <w:rPr>
+          <w:b/>
+          <w:bCs/>
+          <w:color w:val="auto"/>
+          <w:lang w:val="en-US"/>
+        </w:rPr>
+        <w:t xml:space="preserve"> Airbnb</w:t>
+      </w:r>
+      <w:r>
+        <w:rPr>
+          <w:b/>
+          <w:bCs/>
+          <w:color w:val="auto"/>
+          <w:lang w:val="en-US"/>
+        </w:rPr>
+        <w:t xml:space="preserve"> Apartments in Berlin, Germany</w:t>
+      </w:r>
+    </w:p>
+    <w:p>
+      <w:pPr>
+        <w:rPr>
+          <w:lang w:val="en-US"/>
+        </w:rPr>
+      </w:pPr>
+    </w:p>
+    <w:p>
+      <w:pPr>
+        <w:pStyle w:val="Heading2"/>
+        <w:rPr>
+          <w:b/>
+          <w:bCs/>
+          <w:color w:val="auto"/>
+          <w:u w:val="single"/>
+          <w:lang w:val="en-US"/>
+        </w:rPr>
+      </w:pPr>
+      <w:r>
+        <w:rPr>
+          <w:b/>
+          <w:bCs/>
+          <w:color w:val="auto"/>
+          <w:u w:val="single"/>
+          <w:lang w:val="en-US"/>
+        </w:rPr>
+        <w:t>Introduction</w:t>
+      </w:r>
+    </w:p>
+    <w:p>
+      <w:pPr>
+        <w:rPr>
+          <w:lang w:val="en-US"/>
+        </w:rPr>
+      </w:pPr>
+      <w:r>
+        <w:rPr>
+          <w:lang w:val="en-US"/>
+        </w:rPr>
+        <w:t>The objective of this project was to develop price prediction models for small to mid-size apartments hosting 2-6 guests</w:t>
+      </w:r>
+      <w:r>
+        <w:rPr>
+          <w:lang w:val="en-US"/>
+        </w:rPr>
+        <w:t xml:space="preserve"> in Berlin</w:t>
+      </w:r>
+      <w:r>
+        <w:rPr>
+          <w:lang w:val="en-US"/>
+        </w:rPr>
+        <w:t xml:space="preserve">. These are a relatively popular option provided by Airbnb, so there is no shortage of data in this targeted range of accommodations. For this research report, three models were compared to determine which would be best used as a price prediction model. The three models that were compared were the OLS, Random Forest, and CART models. </w:t>
+      </w:r>
+    </w:p>
+    <w:p>
+      <w:pPr>
+        <w:rPr>
+          <w:lang w:val="en-US"/>
+        </w:rPr>
+      </w:pPr>
+    </w:p>
+    <w:p>
+      <w:pPr>
+        <w:pStyle w:val="Heading2"/>
+        <w:rPr>
+          <w:b/>
+          <w:bCs/>
+          <w:color w:val="auto"/>
+          <w:u w:val="single"/>
+          <w:lang w:val="en-US"/>
+        </w:rPr>
+      </w:pPr>
+      <w:r>
+        <w:rPr>
+          <w:b/>
+          <w:bCs/>
+          <w:color w:val="auto"/>
+          <w:u w:val="single"/>
+          <w:lang w:val="en-US"/>
+        </w:rPr>
+        <w:t>Data Overview</w:t>
+      </w:r>
+    </w:p>
+    <w:p>
+      <w:pPr>
+        <w:spacing w:before="100" w:beforeAutospacing="1" w:after="100" w:afterAutospacing="1" w:line="240" w:lineRule="auto"/>
+        <w:rPr>
+          <w:rFonts w:ascii="Times New Roman" w:eastAsia="Times New Roman" w:hAnsi="Times New Roman" w:cs="Times New Roman"/>
+          <w:kern w:val="0"/>
+          <w:sz w:val="24"/>
+          <w:szCs w:val="24"/>
+          <w:lang w:val="en-AT" w:eastAsia="en-AT"/>
+          <w14:ligatures w14:val="none"/>
+        </w:rPr>
+      </w:pPr>
+      <w:r>
+        <w:rPr>
+          <w:rFonts w:ascii="Times New Roman" w:eastAsia="Times New Roman" w:hAnsi="Times New Roman" w:cs="Times New Roman"/>
+          <w:kern w:val="0"/>
+          <w:sz w:val="24"/>
+          <w:szCs w:val="24"/>
+          <w:lang w:val="en-AT" w:eastAsia="en-AT"/>
+          <w14:ligatures w14:val="none"/>
+        </w:rPr>
+        <w:t xml:space="preserve">The data was sourced from </w:t>
+      </w:r>
+      <w:hyperlink r:id="rId5" w:history="1">
+        <w:r>
+          <w:rPr>
+            <w:rStyle w:val="Hyperlink"/>
+            <w:rFonts w:ascii="Times New Roman" w:eastAsia="Times New Roman" w:hAnsi="Times New Roman" w:cs="Times New Roman"/>
+            <w:kern w:val="0"/>
+            <w:sz w:val="24"/>
+            <w:szCs w:val="24"/>
+            <w:lang w:val="en-AT" w:eastAsia="en-AT"/>
+            <w14:ligatures w14:val="none"/>
+          </w:rPr>
+          <w:t>Inside Airbnb</w:t>
+        </w:r>
+      </w:hyperlink>
+      <w:r>
+        <w:rPr>
+          <w:rFonts w:ascii="Times New Roman" w:eastAsia="Times New Roman" w:hAnsi="Times New Roman" w:cs="Times New Roman"/>
+          <w:kern w:val="0"/>
+          <w:sz w:val="24"/>
+          <w:szCs w:val="24"/>
+          <w:lang w:val="en-AT" w:eastAsia="en-AT"/>
+          <w14:ligatures w14:val="none"/>
+        </w:rPr>
+        <w:t xml:space="preserve">, a site that has collected </w:t>
+      </w:r>
+      <w:r>
+        <w:rPr>
+          <w:rFonts w:ascii="Times New Roman" w:eastAsia="Times New Roman" w:hAnsi="Times New Roman" w:cs="Times New Roman"/>
+          <w:kern w:val="0"/>
+          <w:sz w:val="24"/>
+          <w:szCs w:val="24"/>
+          <w:lang w:val="en-AT" w:eastAsia="en-AT"/>
+          <w14:ligatures w14:val="none"/>
+        </w:rPr>
+        <w:t>publicly</w:t>
+      </w:r>
+      <w:r>
+        <w:rPr>
+          <w:rFonts w:ascii="Times New Roman" w:eastAsia="Times New Roman" w:hAnsi="Times New Roman" w:cs="Times New Roman"/>
+          <w:kern w:val="0"/>
+          <w:sz w:val="24"/>
+          <w:szCs w:val="24"/>
+          <w:lang w:val="en-AT" w:eastAsia="en-AT"/>
+          <w14:ligatures w14:val="none"/>
+        </w:rPr>
+        <w:t xml:space="preserve"> available listings information from the Airbnb website. This data was collected for the purpose of </w:t>
+      </w:r>
+      <w:r>
+        <w:rPr>
+          <w:rFonts w:ascii="Times New Roman" w:eastAsia="Times New Roman" w:hAnsi="Times New Roman" w:cs="Times New Roman"/>
+          <w:kern w:val="0"/>
+          <w:sz w:val="24"/>
+          <w:szCs w:val="24"/>
+          <w:lang w:val="en-AT" w:eastAsia="en-AT"/>
+          <w14:ligatures w14:val="none"/>
+        </w:rPr>
+        <w:t xml:space="preserve">identifying the impact Airbnb has on a city. The data has been analysed, cleansed, and aggregated to create a space for researchers to discuss potential findings. </w:t>
+      </w:r>
+    </w:p>
+    <w:p>
+      <w:pPr>
+        <w:spacing w:before="100" w:beforeAutospacing="1" w:after="100" w:afterAutospacing="1" w:line="240" w:lineRule="auto"/>
+        <w:rPr>
+          <w:rFonts w:ascii="Times New Roman" w:eastAsia="Times New Roman" w:hAnsi="Times New Roman" w:cs="Times New Roman"/>
+          <w:kern w:val="0"/>
+          <w:sz w:val="24"/>
+          <w:szCs w:val="24"/>
+          <w:lang w:val="en-AT" w:eastAsia="en-AT"/>
+          <w14:ligatures w14:val="none"/>
+        </w:rPr>
+      </w:pPr>
+    </w:p>
     <w:sectPr>
       <w:pgSz w:w="11906" w:h="16838"/>
       <w:pgMar w:top="1440" w:right="1440" w:bottom="1440" w:left="1440" w:header="708" w:footer="708" w:gutter="0"/>
@@ -11,6 +227,135 @@
     </w:sectPr>
   </w:body>
 </w:document>
+</file>
+
+<file path=word/numbering.xml><?xml version="1.0" encoding="utf-8"?>
+<w:numbering xmlns:wpc="http://schemas.microsoft.com/office/word/2010/wordprocessingCanvas" xmlns:cx="http://schemas.microsoft.com/office/drawing/2014/chartex" xmlns:cx1="http://schemas.microsoft.com/office/drawing/2015/9/8/chartex" xmlns:cx2="http://schemas.microsoft.com/office/drawing/2015/10/21/chartex" xmlns:cx3="http://schemas.microsoft.com/office/drawing/2016/5/9/chartex" xmlns:cx4="http://schemas.microsoft.com/office/drawing/2016/5/10/chartex" xmlns:cx5="http://schemas.microsoft.com/office/drawing/2016/5/11/chartex" xmlns:cx6="http://schemas.microsoft.com/office/drawing/2016/5/12/chartex" xmlns:cx7="http://schemas.microsoft.com/office/drawing/2016/5/13/chartex" xmlns:cx8="http://schemas.microsoft.com/office/drawing/2016/5/14/chartex" xmlns:mc="http://schemas.openxmlformats.org/markup-compatibility/2006" xmlns:aink="http://schemas.microsoft.com/office/drawing/2016/ink" xmlns:am3d="http://schemas.microsoft.com/office/drawing/2017/model3d" xmlns:o="urn:schemas-microsoft-com:office:office" xmlns:oel="http://schemas.microsoft.com/office/2019/extlst" xmlns:r="http://schemas.openxmlformats.org/officeDocument/2006/relationships" xmlns:m="http://schemas.openxmlformats.org/officeDocument/2006/math" xmlns:v="urn:schemas-microsoft-com:vml" xmlns:wp14="http://schemas.microsoft.com/office/word/2010/wordprocessingDrawing" xmlns:wp="http://schemas.openxmlformats.org/drawingml/2006/wordprocessingDrawing" xmlns:w10="urn:schemas-microsoft-com:office:word" xmlns:w="http://schemas.openxmlformats.org/wordprocessingml/2006/main" xmlns:w14="http://schemas.microsoft.com/office/word/2010/wordml" xmlns:w15="http://schemas.microsoft.com/office/word/2012/wordml" xmlns:w16cex="http://schemas.microsoft.com/office/word/2018/wordml/cex" xmlns:w16cid="http://schemas.microsoft.com/office/word/2016/wordml/cid" xmlns:w16="http://schemas.microsoft.com/office/word/2018/wordml" xmlns:w16sdtdh="http://schemas.microsoft.com/office/word/2020/wordml/sdtdatahash" xmlns:w16se="http://schemas.microsoft.com/office/word/2015/wordml/symex" xmlns:wpg="http://schemas.microsoft.com/office/word/2010/wordprocessingGroup" xmlns:wpi="http://schemas.microsoft.com/office/word/2010/wordprocessingInk" xmlns:wne="http://schemas.microsoft.com/office/word/2006/wordml" xmlns:wps="http://schemas.microsoft.com/office/word/2010/wordprocessingShape" mc:Ignorable="w14 w15 w16se w16cid w16 w16cex w16sdtdh wp14">
+  <w:abstractNum w:abstractNumId="0" w15:restartNumberingAfterBreak="0">
+    <w:nsid w:val="2A430194"/>
+    <w:multiLevelType w:val="multilevel"/>
+    <w:tmpl w:val="916C4998"/>
+    <w:lvl w:ilvl="0">
+      <w:start w:val="1"/>
+      <w:numFmt w:val="decimal"/>
+      <w:lvlText w:val="%1."/>
+      <w:lvlJc w:val="left"/>
+      <w:pPr>
+        <w:tabs>
+          <w:tab w:val="num" w:pos="720"/>
+        </w:tabs>
+        <w:ind w:left="720" w:hanging="360"/>
+      </w:pPr>
+    </w:lvl>
+    <w:lvl w:ilvl="1">
+      <w:start w:val="1"/>
+      <w:numFmt w:val="bullet"/>
+      <w:lvlText w:val="o"/>
+      <w:lvlJc w:val="left"/>
+      <w:pPr>
+        <w:tabs>
+          <w:tab w:val="num" w:pos="1440"/>
+        </w:tabs>
+        <w:ind w:left="1440" w:hanging="360"/>
+      </w:pPr>
+      <w:rPr>
+        <w:rFonts w:ascii="Courier New" w:hAnsi="Courier New" w:hint="default"/>
+        <w:sz w:val="20"/>
+      </w:rPr>
+    </w:lvl>
+    <w:lvl w:ilvl="2">
+      <w:start w:val="1"/>
+      <w:numFmt w:val="bullet"/>
+      <w:lvlText w:val=""/>
+      <w:lvlJc w:val="left"/>
+      <w:pPr>
+        <w:tabs>
+          <w:tab w:val="num" w:pos="2160"/>
+        </w:tabs>
+        <w:ind w:left="2160" w:hanging="360"/>
+      </w:pPr>
+      <w:rPr>
+        <w:rFonts w:ascii="Wingdings" w:hAnsi="Wingdings" w:hint="default"/>
+        <w:sz w:val="20"/>
+      </w:rPr>
+    </w:lvl>
+    <w:lvl w:ilvl="3" w:tentative="1">
+      <w:start w:val="1"/>
+      <w:numFmt w:val="decimal"/>
+      <w:lvlText w:val="%4."/>
+      <w:lvlJc w:val="left"/>
+      <w:pPr>
+        <w:tabs>
+          <w:tab w:val="num" w:pos="2880"/>
+        </w:tabs>
+        <w:ind w:left="2880" w:hanging="360"/>
+      </w:pPr>
+    </w:lvl>
+    <w:lvl w:ilvl="4" w:tentative="1">
+      <w:start w:val="1"/>
+      <w:numFmt w:val="decimal"/>
+      <w:lvlText w:val="%5."/>
+      <w:lvlJc w:val="left"/>
+      <w:pPr>
+        <w:tabs>
+          <w:tab w:val="num" w:pos="3600"/>
+        </w:tabs>
+        <w:ind w:left="3600" w:hanging="360"/>
+      </w:pPr>
+    </w:lvl>
+    <w:lvl w:ilvl="5" w:tentative="1">
+      <w:start w:val="1"/>
+      <w:numFmt w:val="decimal"/>
+      <w:lvlText w:val="%6."/>
+      <w:lvlJc w:val="left"/>
+      <w:pPr>
+        <w:tabs>
+          <w:tab w:val="num" w:pos="4320"/>
+        </w:tabs>
+        <w:ind w:left="4320" w:hanging="360"/>
+      </w:pPr>
+    </w:lvl>
+    <w:lvl w:ilvl="6" w:tentative="1">
+      <w:start w:val="1"/>
+      <w:numFmt w:val="decimal"/>
+      <w:lvlText w:val="%7."/>
+      <w:lvlJc w:val="left"/>
+      <w:pPr>
+        <w:tabs>
+          <w:tab w:val="num" w:pos="5040"/>
+        </w:tabs>
+        <w:ind w:left="5040" w:hanging="360"/>
+      </w:pPr>
+    </w:lvl>
+    <w:lvl w:ilvl="7" w:tentative="1">
+      <w:start w:val="1"/>
+      <w:numFmt w:val="decimal"/>
+      <w:lvlText w:val="%8."/>
+      <w:lvlJc w:val="left"/>
+      <w:pPr>
+        <w:tabs>
+          <w:tab w:val="num" w:pos="5760"/>
+        </w:tabs>
+        <w:ind w:left="5760" w:hanging="360"/>
+      </w:pPr>
+    </w:lvl>
+    <w:lvl w:ilvl="8" w:tentative="1">
+      <w:start w:val="1"/>
+      <w:numFmt w:val="decimal"/>
+      <w:lvlText w:val="%9."/>
+      <w:lvlJc w:val="left"/>
+      <w:pPr>
+        <w:tabs>
+          <w:tab w:val="num" w:pos="6480"/>
+        </w:tabs>
+        <w:ind w:left="6480" w:hanging="360"/>
+      </w:pPr>
+    </w:lvl>
+  </w:abstractNum>
+  <w:num w:numId="1" w16cid:durableId="1368993119">
+    <w:abstractNumId w:val="0"/>
+  </w:num>
+</w:numbering>
 </file>
 
 <file path=word/styles.xml><?xml version="1.0" encoding="utf-8"?>
@@ -441,7 +786,6 @@
     <w:next w:val="Normal"/>
     <w:link w:val="Heading2Char"/>
     <w:uiPriority w:val="9"/>
-    <w:semiHidden/>
     <w:unhideWhenUsed/>
     <w:qFormat/>
     <w:rsid w:val="00E56345"/>
@@ -658,7 +1002,6 @@
     <w:basedOn w:val="DefaultParagraphFont"/>
     <w:link w:val="Heading2"/>
     <w:uiPriority w:val="9"/>
-    <w:semiHidden/>
     <w:rsid w:val="00E56345"/>
     <w:rPr>
       <w:rFonts w:asciiTheme="majorHAnsi" w:eastAsiaTheme="majorEastAsia" w:hAnsiTheme="majorHAnsi" w:cstheme="majorBidi"/>
@@ -928,6 +1271,59 @@
       <w:smallCaps/>
       <w:color w:val="0F4761" w:themeColor="accent1" w:themeShade="BF"/>
       <w:spacing w:val="5"/>
+    </w:rPr>
+  </w:style>
+  <w:style w:type="paragraph" w:styleId="NormalWeb">
+    <w:name w:val="Normal (Web)"/>
+    <w:basedOn w:val="Normal"/>
+    <w:uiPriority w:val="99"/>
+    <w:semiHidden/>
+    <w:unhideWhenUsed/>
+    <w:rsid w:val="00677BBA"/>
+    <w:pPr>
+      <w:spacing w:before="100" w:beforeAutospacing="1" w:after="100" w:afterAutospacing="1" w:line="240" w:lineRule="auto"/>
+    </w:pPr>
+    <w:rPr>
+      <w:rFonts w:ascii="Times New Roman" w:eastAsia="Times New Roman" w:hAnsi="Times New Roman" w:cs="Times New Roman"/>
+      <w:kern w:val="0"/>
+      <w:sz w:val="24"/>
+      <w:szCs w:val="24"/>
+      <w:lang w:val="en-AT" w:eastAsia="en-AT"/>
+      <w14:ligatures w14:val="none"/>
+    </w:rPr>
+  </w:style>
+  <w:style w:type="character" w:styleId="Strong">
+    <w:name w:val="Strong"/>
+    <w:basedOn w:val="DefaultParagraphFont"/>
+    <w:uiPriority w:val="22"/>
+    <w:qFormat/>
+    <w:rsid w:val="00677BBA"/>
+    <w:rPr>
+      <w:b/>
+      <w:bCs/>
+    </w:rPr>
+  </w:style>
+  <w:style w:type="character" w:styleId="Hyperlink">
+    <w:name w:val="Hyperlink"/>
+    <w:basedOn w:val="DefaultParagraphFont"/>
+    <w:uiPriority w:val="99"/>
+    <w:unhideWhenUsed/>
+    <w:rsid w:val="001F541E"/>
+    <w:rPr>
+      <w:color w:val="467886" w:themeColor="hyperlink"/>
+      <w:u w:val="single"/>
+    </w:rPr>
+  </w:style>
+  <w:style w:type="character" w:styleId="UnresolvedMention">
+    <w:name w:val="Unresolved Mention"/>
+    <w:basedOn w:val="DefaultParagraphFont"/>
+    <w:uiPriority w:val="99"/>
+    <w:semiHidden/>
+    <w:unhideWhenUsed/>
+    <w:rsid w:val="001F541E"/>
+    <w:rPr>
+      <w:color w:val="605E5C"/>
+      <w:shd w:val="clear" w:color="auto" w:fill="E1DFDD"/>
     </w:rPr>
   </w:style>
 </w:styles>

</xml_diff>

<commit_message>
finished draft of business report
</commit_message>
<xml_diff>
--- a/Assignment_2/Business_Report.docx
+++ b/Assignment_2/Business_Report.docx
@@ -47,6 +47,33 @@
           <w:lang w:val="en-US"/>
         </w:rPr>
       </w:pPr>
+      <w:r>
+        <w:rPr>
+          <w:lang w:val="en-US"/>
+        </w:rPr>
+        <w:t>Ian Brandenburg (2304791)</w:t>
+      </w:r>
+    </w:p>
+    <w:p>
+      <w:pPr>
+        <w:rPr>
+          <w:lang w:val="en-US"/>
+        </w:rPr>
+      </w:pPr>
+      <w:proofErr w:type="spellStart"/>
+      <w:r>
+        <w:rPr>
+          <w:lang w:val="en-US"/>
+        </w:rPr>
+        <w:t>Github</w:t>
+      </w:r>
+      <w:proofErr w:type="spellEnd"/>
+      <w:r>
+        <w:rPr>
+          <w:lang w:val="en-US"/>
+        </w:rPr>
+        <w:t xml:space="preserve"> Repository</w:t>
+      </w:r>
     </w:p>
     <w:p>
       <w:pPr>
@@ -73,34 +100,39 @@
     <w:p>
       <w:pPr>
         <w:rPr>
+          <w:rFonts w:ascii="Times New Roman" w:hAnsi="Times New Roman" w:cs="Times New Roman"/>
+          <w:sz w:val="24"/>
+          <w:szCs w:val="24"/>
           <w:lang w:val="en-US"/>
         </w:rPr>
       </w:pPr>
       <w:r>
         <w:rPr>
+          <w:rFonts w:ascii="Times New Roman" w:hAnsi="Times New Roman" w:cs="Times New Roman"/>
+          <w:sz w:val="24"/>
+          <w:szCs w:val="24"/>
           <w:lang w:val="en-US"/>
         </w:rPr>
         <w:t>The objective of this project was to develop price prediction models for small to mid-size apartments hosting 2-6 guests</w:t>
       </w:r>
       <w:r>
         <w:rPr>
+          <w:rFonts w:ascii="Times New Roman" w:hAnsi="Times New Roman" w:cs="Times New Roman"/>
+          <w:sz w:val="24"/>
+          <w:szCs w:val="24"/>
           <w:lang w:val="en-US"/>
         </w:rPr>
         <w:t xml:space="preserve"> in Berlin</w:t>
       </w:r>
       <w:r>
         <w:rPr>
+          <w:rFonts w:ascii="Times New Roman" w:hAnsi="Times New Roman" w:cs="Times New Roman"/>
+          <w:sz w:val="24"/>
+          <w:szCs w:val="24"/>
           <w:lang w:val="en-US"/>
         </w:rPr>
         <w:t xml:space="preserve">. These are a relatively popular option provided by Airbnb, so there is no shortage of data in this targeted range of accommodations. For this research report, three models were compared to determine which would be best used as a price prediction model. The three models that were compared were the OLS, Random Forest, and CART models. </w:t>
       </w:r>
-    </w:p>
-    <w:p>
-      <w:pPr>
-        <w:rPr>
-          <w:lang w:val="en-US"/>
-        </w:rPr>
-      </w:pPr>
     </w:p>
     <w:p>
       <w:pPr>
@@ -218,6 +250,1224 @@
           <w14:ligatures w14:val="none"/>
         </w:rPr>
       </w:pPr>
+      <w:r>
+        <w:rPr>
+          <w:rFonts w:ascii="Times New Roman" w:eastAsia="Times New Roman" w:hAnsi="Times New Roman" w:cs="Times New Roman"/>
+          <w:kern w:val="0"/>
+          <w:sz w:val="24"/>
+          <w:szCs w:val="24"/>
+          <w:lang w:val="en-AT" w:eastAsia="en-AT"/>
+          <w14:ligatures w14:val="none"/>
+        </w:rPr>
+        <w:t xml:space="preserve">In the data cleansing process, the data was filtered to only reflect apartments that accommodate two-to-six guests. Hotels were filtered out from the analysis to shift the focus on apartments entirely. Additionally, the upper and lower quartiles of the prices were filtered out to avoid extreme values skewing the results. </w:t>
+      </w:r>
+    </w:p>
+    <w:p>
+      <w:pPr>
+        <w:pStyle w:val="Heading2"/>
+        <w:rPr>
+          <w:rFonts w:eastAsia="Times New Roman"/>
+          <w:b/>
+          <w:bCs/>
+          <w:color w:val="auto"/>
+          <w:u w:val="single"/>
+          <w:lang w:val="en-AT" w:eastAsia="en-AT"/>
+        </w:rPr>
+      </w:pPr>
+      <w:r>
+        <w:rPr>
+          <w:rFonts w:eastAsia="Times New Roman"/>
+          <w:b/>
+          <w:bCs/>
+          <w:color w:val="auto"/>
+          <w:u w:val="single"/>
+          <w:lang w:val="en-AT" w:eastAsia="en-AT"/>
+        </w:rPr>
+        <w:t>Predictor Variables</w:t>
+      </w:r>
+    </w:p>
+    <w:p>
+      <w:pPr>
+        <w:rPr>
+          <w:lang w:val="en-AT" w:eastAsia="en-AT"/>
+        </w:rPr>
+      </w:pPr>
+      <w:r>
+        <w:rPr>
+          <w:lang w:val="en-AT" w:eastAsia="en-AT"/>
+        </w:rPr>
+        <w:t xml:space="preserve">Three sets of predictor variables were developed to incrementally test the addition of new variables, with each predictor becoming more complex. The data was also split into training and testing sets, at 70% in the training size. </w:t>
+      </w:r>
+    </w:p>
+    <w:p>
+      <w:pPr>
+        <w:pStyle w:val="Heading3"/>
+        <w:rPr>
+          <w:b/>
+          <w:bCs/>
+          <w:color w:val="auto"/>
+          <w:u w:val="single"/>
+        </w:rPr>
+      </w:pPr>
+      <w:r>
+        <w:rPr>
+          <w:b/>
+          <w:bCs/>
+          <w:color w:val="auto"/>
+          <w:u w:val="single"/>
+        </w:rPr>
+        <w:t>Basic Variables</w:t>
+      </w:r>
+    </w:p>
+    <w:p>
+      <w:pPr>
+        <w:numPr>
+          <w:ilvl w:val="0"/>
+          <w:numId w:val="2"/>
+        </w:numPr>
+        <w:spacing w:before="100" w:beforeAutospacing="1" w:after="100" w:afterAutospacing="1" w:line="240" w:lineRule="auto"/>
+      </w:pPr>
+      <w:proofErr w:type="spellStart"/>
+      <w:r>
+        <w:rPr>
+          <w:rStyle w:val="HTMLCode"/>
+          <w:rFonts w:eastAsiaTheme="majorEastAsia"/>
+          <w:b/>
+          <w:bCs/>
+        </w:rPr>
+        <w:t>n_accommodates</w:t>
+      </w:r>
+      <w:proofErr w:type="spellEnd"/>
+      <w:r>
+        <w:t>: The number of guests a listing can accommodate</w:t>
+      </w:r>
+      <w:r>
+        <w:rPr>
+          <w:lang w:val="en-US"/>
+        </w:rPr>
+        <w:t>.</w:t>
+      </w:r>
+    </w:p>
+    <w:p>
+      <w:pPr>
+        <w:numPr>
+          <w:ilvl w:val="0"/>
+          <w:numId w:val="2"/>
+        </w:numPr>
+        <w:spacing w:before="100" w:beforeAutospacing="1" w:after="100" w:afterAutospacing="1" w:line="240" w:lineRule="auto"/>
+      </w:pPr>
+      <w:proofErr w:type="spellStart"/>
+      <w:r>
+        <w:rPr>
+          <w:rStyle w:val="HTMLCode"/>
+          <w:rFonts w:eastAsiaTheme="majorEastAsia"/>
+          <w:b/>
+          <w:bCs/>
+        </w:rPr>
+        <w:t>n_beds</w:t>
+      </w:r>
+      <w:proofErr w:type="spellEnd"/>
+      <w:r>
+        <w:t>: The number of beds available.</w:t>
+      </w:r>
+    </w:p>
+    <w:p>
+      <w:pPr>
+        <w:numPr>
+          <w:ilvl w:val="0"/>
+          <w:numId w:val="2"/>
+        </w:numPr>
+        <w:spacing w:before="100" w:beforeAutospacing="1" w:after="100" w:afterAutospacing="1" w:line="240" w:lineRule="auto"/>
+      </w:pPr>
+      <w:proofErr w:type="spellStart"/>
+      <w:r>
+        <w:rPr>
+          <w:rStyle w:val="HTMLCode"/>
+          <w:rFonts w:eastAsiaTheme="majorEastAsia"/>
+          <w:b/>
+          <w:bCs/>
+        </w:rPr>
+        <w:t>f_property_type</w:t>
+      </w:r>
+      <w:proofErr w:type="spellEnd"/>
+      <w:r>
+        <w:t>: The type of property (e.g., apartment, house).</w:t>
+      </w:r>
+    </w:p>
+    <w:p>
+      <w:pPr>
+        <w:numPr>
+          <w:ilvl w:val="0"/>
+          <w:numId w:val="2"/>
+        </w:numPr>
+        <w:spacing w:before="100" w:beforeAutospacing="1" w:after="100" w:afterAutospacing="1" w:line="240" w:lineRule="auto"/>
+      </w:pPr>
+      <w:proofErr w:type="spellStart"/>
+      <w:r>
+        <w:rPr>
+          <w:rStyle w:val="HTMLCode"/>
+          <w:rFonts w:eastAsiaTheme="majorEastAsia"/>
+          <w:b/>
+          <w:bCs/>
+        </w:rPr>
+        <w:t>f_room_type</w:t>
+      </w:r>
+      <w:proofErr w:type="spellEnd"/>
+      <w:r>
+        <w:t xml:space="preserve">: The type of room offered (e.g., entire home, private room). </w:t>
+      </w:r>
+    </w:p>
+    <w:p>
+      <w:pPr>
+        <w:numPr>
+          <w:ilvl w:val="0"/>
+          <w:numId w:val="2"/>
+        </w:numPr>
+        <w:spacing w:before="100" w:beforeAutospacing="1" w:after="100" w:afterAutospacing="1" w:line="240" w:lineRule="auto"/>
+      </w:pPr>
+      <w:proofErr w:type="spellStart"/>
+      <w:r>
+        <w:rPr>
+          <w:rStyle w:val="HTMLCode"/>
+          <w:rFonts w:eastAsiaTheme="majorEastAsia"/>
+          <w:b/>
+          <w:bCs/>
+        </w:rPr>
+        <w:t>d_host_is_superhost</w:t>
+      </w:r>
+      <w:proofErr w:type="spellEnd"/>
+      <w:r>
+        <w:t>: Whether the host is classified as a "</w:t>
+      </w:r>
+      <w:proofErr w:type="spellStart"/>
+      <w:r>
+        <w:t>Superhost</w:t>
+      </w:r>
+      <w:proofErr w:type="spellEnd"/>
+      <w:r>
+        <w:rPr>
+          <w:lang w:val="en-US"/>
+        </w:rPr>
+        <w:t>.</w:t>
+      </w:r>
+      <w:r>
+        <w:t>"</w:t>
+      </w:r>
+    </w:p>
+    <w:p>
+      <w:pPr>
+        <w:numPr>
+          <w:ilvl w:val="0"/>
+          <w:numId w:val="2"/>
+        </w:numPr>
+        <w:spacing w:before="100" w:beforeAutospacing="1" w:after="100" w:afterAutospacing="1" w:line="240" w:lineRule="auto"/>
+      </w:pPr>
+      <w:r>
+        <w:rPr>
+          <w:rStyle w:val="HTMLCode"/>
+          <w:rFonts w:eastAsiaTheme="majorEastAsia"/>
+          <w:b/>
+          <w:bCs/>
+        </w:rPr>
+        <w:t>n_availability_365</w:t>
+      </w:r>
+      <w:r>
+        <w:t>: How many days a year the listing is available.</w:t>
+      </w:r>
+    </w:p>
+    <w:p>
+      <w:pPr>
+        <w:numPr>
+          <w:ilvl w:val="0"/>
+          <w:numId w:val="2"/>
+        </w:numPr>
+        <w:spacing w:before="100" w:beforeAutospacing="1" w:after="100" w:afterAutospacing="1" w:line="240" w:lineRule="auto"/>
+      </w:pPr>
+      <w:proofErr w:type="spellStart"/>
+      <w:r>
+        <w:rPr>
+          <w:rStyle w:val="HTMLCode"/>
+          <w:rFonts w:eastAsiaTheme="majorEastAsia"/>
+          <w:b/>
+          <w:bCs/>
+        </w:rPr>
+        <w:t>n_maximum_nights</w:t>
+      </w:r>
+      <w:proofErr w:type="spellEnd"/>
+      <w:r>
+        <w:t xml:space="preserve"> and </w:t>
+      </w:r>
+      <w:proofErr w:type="spellStart"/>
+      <w:r>
+        <w:rPr>
+          <w:rStyle w:val="HTMLCode"/>
+          <w:rFonts w:eastAsiaTheme="majorEastAsia"/>
+          <w:b/>
+          <w:bCs/>
+        </w:rPr>
+        <w:t>n_minimum_nights</w:t>
+      </w:r>
+      <w:proofErr w:type="spellEnd"/>
+      <w:r>
+        <w:t>: Restrictions on bookings</w:t>
+      </w:r>
+      <w:r>
+        <w:rPr>
+          <w:lang w:val="en-US"/>
+        </w:rPr>
+        <w:t>.</w:t>
+      </w:r>
+    </w:p>
+    <w:p>
+      <w:pPr>
+        <w:pStyle w:val="Heading3"/>
+        <w:rPr>
+          <w:b/>
+          <w:bCs/>
+          <w:color w:val="auto"/>
+          <w:u w:val="single"/>
+        </w:rPr>
+      </w:pPr>
+      <w:r>
+        <w:rPr>
+          <w:b/>
+          <w:bCs/>
+          <w:color w:val="auto"/>
+          <w:u w:val="single"/>
+        </w:rPr>
+        <w:t>Review Variables (</w:t>
+      </w:r>
+      <w:r>
+        <w:rPr>
+          <w:rStyle w:val="HTMLCode"/>
+          <w:rFonts w:eastAsiaTheme="majorEastAsia"/>
+          <w:b/>
+          <w:bCs/>
+          <w:color w:val="auto"/>
+          <w:u w:val="single"/>
+        </w:rPr>
+        <w:t>reviews</w:t>
+      </w:r>
+      <w:r>
+        <w:rPr>
+          <w:b/>
+          <w:bCs/>
+          <w:color w:val="auto"/>
+          <w:u w:val="single"/>
+        </w:rPr>
+        <w:t>)</w:t>
+      </w:r>
+    </w:p>
+    <w:p>
+      <w:pPr>
+        <w:numPr>
+          <w:ilvl w:val="0"/>
+          <w:numId w:val="3"/>
+        </w:numPr>
+        <w:spacing w:before="100" w:beforeAutospacing="1" w:after="100" w:afterAutospacing="1" w:line="240" w:lineRule="auto"/>
+      </w:pPr>
+      <w:proofErr w:type="spellStart"/>
+      <w:r>
+        <w:rPr>
+          <w:rStyle w:val="HTMLCode"/>
+          <w:rFonts w:eastAsiaTheme="majorEastAsia"/>
+          <w:b/>
+          <w:bCs/>
+        </w:rPr>
+        <w:t>n_number_of_reviews</w:t>
+      </w:r>
+      <w:proofErr w:type="spellEnd"/>
+      <w:r>
+        <w:t xml:space="preserve">: </w:t>
+      </w:r>
+      <w:r>
+        <w:rPr>
+          <w:lang w:val="en-US"/>
+        </w:rPr>
+        <w:t>The total number of reviews.</w:t>
+      </w:r>
+    </w:p>
+    <w:p>
+      <w:pPr>
+        <w:numPr>
+          <w:ilvl w:val="0"/>
+          <w:numId w:val="3"/>
+        </w:numPr>
+        <w:spacing w:before="100" w:beforeAutospacing="1" w:after="100" w:afterAutospacing="1" w:line="240" w:lineRule="auto"/>
+      </w:pPr>
+      <w:proofErr w:type="spellStart"/>
+      <w:r>
+        <w:rPr>
+          <w:rStyle w:val="HTMLCode"/>
+          <w:rFonts w:eastAsiaTheme="majorEastAsia"/>
+          <w:b/>
+          <w:bCs/>
+        </w:rPr>
+        <w:t>n_review_scores_rating</w:t>
+      </w:r>
+      <w:proofErr w:type="spellEnd"/>
+      <w:r>
+        <w:t>: The average review score</w:t>
+      </w:r>
+      <w:r>
+        <w:rPr>
+          <w:lang w:val="en-US"/>
+        </w:rPr>
+        <w:t>.</w:t>
+      </w:r>
+    </w:p>
+    <w:p>
+      <w:pPr>
+        <w:pStyle w:val="Heading3"/>
+        <w:rPr>
+          <w:b/>
+          <w:bCs/>
+          <w:color w:val="auto"/>
+          <w:u w:val="single"/>
+        </w:rPr>
+      </w:pPr>
+      <w:r>
+        <w:rPr>
+          <w:b/>
+          <w:bCs/>
+          <w:color w:val="auto"/>
+          <w:u w:val="single"/>
+        </w:rPr>
+        <w:lastRenderedPageBreak/>
+        <w:t>Amenities Variables (</w:t>
+      </w:r>
+      <w:r>
+        <w:rPr>
+          <w:rStyle w:val="HTMLCode"/>
+          <w:rFonts w:eastAsiaTheme="majorEastAsia"/>
+          <w:b/>
+          <w:bCs/>
+          <w:color w:val="auto"/>
+          <w:u w:val="single"/>
+        </w:rPr>
+        <w:t>amenities</w:t>
+      </w:r>
+      <w:r>
+        <w:rPr>
+          <w:b/>
+          <w:bCs/>
+          <w:color w:val="auto"/>
+          <w:u w:val="single"/>
+        </w:rPr>
+        <w:t>)</w:t>
+      </w:r>
+    </w:p>
+    <w:p>
+      <w:pPr>
+        <w:pStyle w:val="NormalWeb"/>
+        <w:rPr>
+          <w:lang w:val="en-US"/>
+        </w:rPr>
+      </w:pPr>
+      <w:r>
+        <w:t xml:space="preserve">Dynamic list creation captures the presence or absence of various amenities (e.g., </w:t>
+      </w:r>
+      <w:proofErr w:type="spellStart"/>
+      <w:r>
+        <w:t>WiFi</w:t>
+      </w:r>
+      <w:proofErr w:type="spellEnd"/>
+      <w:r>
+        <w:t>, kitchen)</w:t>
+      </w:r>
+      <w:r>
+        <w:rPr>
+          <w:lang w:val="en-US"/>
+        </w:rPr>
+        <w:t>. Only the top 15 most frequent amenities were analyzed.</w:t>
+      </w:r>
+    </w:p>
+    <w:p>
+      <w:pPr>
+        <w:pStyle w:val="Heading3"/>
+        <w:rPr>
+          <w:b/>
+          <w:bCs/>
+          <w:color w:val="auto"/>
+          <w:u w:val="single"/>
+        </w:rPr>
+      </w:pPr>
+      <w:r>
+        <w:rPr>
+          <w:b/>
+          <w:bCs/>
+          <w:color w:val="auto"/>
+          <w:u w:val="single"/>
+        </w:rPr>
+        <w:t>Room Booking Types (</w:t>
+      </w:r>
+      <w:proofErr w:type="spellStart"/>
+      <w:r>
+        <w:rPr>
+          <w:rStyle w:val="HTMLCode"/>
+          <w:rFonts w:eastAsiaTheme="majorEastAsia"/>
+          <w:b/>
+          <w:bCs/>
+          <w:color w:val="auto"/>
+          <w:u w:val="single"/>
+        </w:rPr>
+        <w:t>room_booking_types</w:t>
+      </w:r>
+      <w:proofErr w:type="spellEnd"/>
+      <w:r>
+        <w:rPr>
+          <w:b/>
+          <w:bCs/>
+          <w:color w:val="auto"/>
+          <w:u w:val="single"/>
+        </w:rPr>
+        <w:t>)</w:t>
+      </w:r>
+    </w:p>
+    <w:p>
+      <w:pPr>
+        <w:pStyle w:val="NormalWeb"/>
+      </w:pPr>
+      <w:r>
+        <w:t xml:space="preserve">Variables beginning with </w:t>
+      </w:r>
+      <w:r>
+        <w:rPr>
+          <w:rStyle w:val="HTMLCode"/>
+          <w:rFonts w:eastAsiaTheme="majorEastAsia"/>
+        </w:rPr>
+        <w:t>d_</w:t>
+      </w:r>
+      <w:r>
+        <w:t xml:space="preserve"> likely indicate different booking policies or room types not covered by </w:t>
+      </w:r>
+      <w:proofErr w:type="spellStart"/>
+      <w:r>
+        <w:rPr>
+          <w:rStyle w:val="HTMLCode"/>
+          <w:rFonts w:eastAsiaTheme="majorEastAsia"/>
+        </w:rPr>
+        <w:t>f_room_type</w:t>
+      </w:r>
+      <w:proofErr w:type="spellEnd"/>
+      <w:r>
+        <w:t>, providing additional granularity on the listing's offering.</w:t>
+      </w:r>
+    </w:p>
+    <w:p>
+      <w:pPr>
+        <w:pStyle w:val="Heading3"/>
+        <w:rPr>
+          <w:b/>
+          <w:bCs/>
+          <w:color w:val="auto"/>
+          <w:u w:val="single"/>
+        </w:rPr>
+      </w:pPr>
+      <w:r>
+        <w:rPr>
+          <w:b/>
+          <w:bCs/>
+          <w:color w:val="auto"/>
+          <w:u w:val="single"/>
+        </w:rPr>
+        <w:t>Interaction Terms</w:t>
+      </w:r>
+    </w:p>
+    <w:p>
+      <w:pPr>
+        <w:numPr>
+          <w:ilvl w:val="0"/>
+          <w:numId w:val="4"/>
+        </w:numPr>
+        <w:spacing w:before="100" w:beforeAutospacing="1" w:after="100" w:afterAutospacing="1" w:line="240" w:lineRule="auto"/>
+      </w:pPr>
+      <w:r>
+        <w:rPr>
+          <w:rStyle w:val="HTMLCode"/>
+          <w:rFonts w:eastAsiaTheme="majorEastAsia"/>
+          <w:b/>
+          <w:bCs/>
+        </w:rPr>
+        <w:t>X1</w:t>
+      </w:r>
+      <w:r>
+        <w:t>: Interactions between property/room types and accommodations.</w:t>
+      </w:r>
+    </w:p>
+    <w:p>
+      <w:pPr>
+        <w:numPr>
+          <w:ilvl w:val="0"/>
+          <w:numId w:val="4"/>
+        </w:numPr>
+        <w:spacing w:before="100" w:beforeAutospacing="1" w:after="100" w:afterAutospacing="1" w:line="240" w:lineRule="auto"/>
+      </w:pPr>
+      <w:r>
+        <w:rPr>
+          <w:rStyle w:val="HTMLCode"/>
+          <w:rFonts w:eastAsiaTheme="majorEastAsia"/>
+          <w:b/>
+          <w:bCs/>
+        </w:rPr>
+        <w:t>X2</w:t>
+      </w:r>
+      <w:r>
+        <w:t>: Interactions involving host status and amenities with other features.</w:t>
+      </w:r>
+    </w:p>
+    <w:p>
+      <w:pPr>
+        <w:numPr>
+          <w:ilvl w:val="0"/>
+          <w:numId w:val="4"/>
+        </w:numPr>
+        <w:spacing w:before="100" w:beforeAutospacing="1" w:after="100" w:afterAutospacing="1" w:line="240" w:lineRule="auto"/>
+      </w:pPr>
+      <w:r>
+        <w:rPr>
+          <w:rStyle w:val="HTMLCode"/>
+          <w:rFonts w:eastAsiaTheme="majorEastAsia"/>
+          <w:b/>
+          <w:bCs/>
+        </w:rPr>
+        <w:t>X3</w:t>
+      </w:r>
+      <w:r>
+        <w:t xml:space="preserve">: More complex interactions that aim to uncover deeper insights into how combinations of features, like property type with review scores or specific combinations of amenities, </w:t>
+      </w:r>
+      <w:r>
+        <w:rPr>
+          <w:lang w:val="en-US"/>
+        </w:rPr>
+        <w:t>might be associated with</w:t>
+      </w:r>
+      <w:r>
+        <w:t xml:space="preserve"> pricing.</w:t>
+      </w:r>
+    </w:p>
+    <w:p>
+      <w:pPr>
+        <w:pStyle w:val="Heading3"/>
+        <w:rPr>
+          <w:b/>
+          <w:bCs/>
+          <w:color w:val="auto"/>
+          <w:u w:val="single"/>
+        </w:rPr>
+      </w:pPr>
+      <w:r>
+        <w:rPr>
+          <w:b/>
+          <w:bCs/>
+          <w:color w:val="auto"/>
+          <w:u w:val="single"/>
+        </w:rPr>
+        <w:t>Predictor Sets</w:t>
+      </w:r>
+    </w:p>
+    <w:p>
+      <w:pPr>
+        <w:numPr>
+          <w:ilvl w:val="0"/>
+          <w:numId w:val="5"/>
+        </w:numPr>
+        <w:spacing w:before="100" w:beforeAutospacing="1" w:after="100" w:afterAutospacing="1" w:line="240" w:lineRule="auto"/>
+      </w:pPr>
+      <w:r>
+        <w:rPr>
+          <w:rStyle w:val="HTMLCode"/>
+          <w:rFonts w:eastAsiaTheme="majorEastAsia"/>
+          <w:b/>
+          <w:bCs/>
+        </w:rPr>
+        <w:t>predictors_1</w:t>
+      </w:r>
+      <w:r>
+        <w:t>: A baseline set focusing on essential listing characteristics.</w:t>
+      </w:r>
+    </w:p>
+    <w:p>
+      <w:pPr>
+        <w:numPr>
+          <w:ilvl w:val="0"/>
+          <w:numId w:val="5"/>
+        </w:numPr>
+        <w:spacing w:before="100" w:beforeAutospacing="1" w:after="100" w:afterAutospacing="1" w:line="240" w:lineRule="auto"/>
+      </w:pPr>
+      <w:r>
+        <w:rPr>
+          <w:rStyle w:val="HTMLCode"/>
+          <w:rFonts w:eastAsiaTheme="majorEastAsia"/>
+          <w:b/>
+          <w:bCs/>
+        </w:rPr>
+        <w:t>predictors_2</w:t>
+      </w:r>
+      <w:r>
+        <w:t>: An expanded set that adds reviews and amenities to the basic variable</w:t>
+      </w:r>
+      <w:r>
+        <w:rPr>
+          <w:lang w:val="en-US"/>
+        </w:rPr>
+        <w:t>.</w:t>
+      </w:r>
+    </w:p>
+    <w:p>
+      <w:pPr>
+        <w:numPr>
+          <w:ilvl w:val="0"/>
+          <w:numId w:val="5"/>
+        </w:numPr>
+        <w:spacing w:before="100" w:beforeAutospacing="1" w:after="100" w:afterAutospacing="1" w:line="240" w:lineRule="auto"/>
+      </w:pPr>
+      <w:proofErr w:type="spellStart"/>
+      <w:r>
+        <w:rPr>
+          <w:rStyle w:val="HTMLCode"/>
+          <w:rFonts w:eastAsiaTheme="majorEastAsia"/>
+          <w:b/>
+          <w:bCs/>
+        </w:rPr>
+        <w:t>predictors_E</w:t>
+      </w:r>
+      <w:proofErr w:type="spellEnd"/>
+      <w:r>
+        <w:t xml:space="preserve">: The most </w:t>
+      </w:r>
+      <w:r>
+        <w:rPr>
+          <w:lang w:val="en-US"/>
+        </w:rPr>
+        <w:t>complex</w:t>
+      </w:r>
+      <w:r>
+        <w:t xml:space="preserve"> set, including all basic, review, and amenity variables, plus complex interaction terms</w:t>
+      </w:r>
+      <w:r>
+        <w:rPr>
+          <w:lang w:val="en-US"/>
+        </w:rPr>
+        <w:t>.</w:t>
+      </w:r>
+    </w:p>
+    <w:p>
+      <w:pPr>
+        <w:pStyle w:val="Heading2"/>
+        <w:rPr>
+          <w:rFonts w:eastAsia="Times New Roman"/>
+          <w:b/>
+          <w:bCs/>
+          <w:color w:val="auto"/>
+          <w:u w:val="single"/>
+          <w:lang w:val="en-AT" w:eastAsia="en-AT"/>
+        </w:rPr>
+      </w:pPr>
+      <w:r>
+        <w:rPr>
+          <w:rFonts w:eastAsia="Times New Roman"/>
+          <w:b/>
+          <w:bCs/>
+          <w:color w:val="auto"/>
+          <w:u w:val="single"/>
+          <w:lang w:val="en-AT" w:eastAsia="en-AT"/>
+        </w:rPr>
+        <w:t>Modelling Approach</w:t>
+      </w:r>
+    </w:p>
+    <w:p>
+      <w:pPr>
+        <w:spacing w:before="100" w:beforeAutospacing="1" w:after="100" w:afterAutospacing="1" w:line="240" w:lineRule="auto"/>
+        <w:rPr>
+          <w:rFonts w:ascii="Times New Roman" w:eastAsia="Times New Roman" w:hAnsi="Times New Roman" w:cs="Times New Roman"/>
+          <w:kern w:val="0"/>
+          <w:sz w:val="24"/>
+          <w:szCs w:val="24"/>
+          <w:lang w:val="en-AT" w:eastAsia="en-AT"/>
+          <w14:ligatures w14:val="none"/>
+        </w:rPr>
+      </w:pPr>
+      <w:r>
+        <w:rPr>
+          <w:rFonts w:ascii="Times New Roman" w:eastAsia="Times New Roman" w:hAnsi="Times New Roman" w:cs="Times New Roman"/>
+          <w:kern w:val="0"/>
+          <w:sz w:val="24"/>
+          <w:szCs w:val="24"/>
+          <w:lang w:val="en-AT" w:eastAsia="en-AT"/>
+          <w14:ligatures w14:val="none"/>
+        </w:rPr>
+        <w:t>The three models used for predictive modelling were Ordinary Least Squares (OLS), Random Forest, and CART (Classification and Regression Trees). Each of these had a specific reason for being conducted and will be detailed here.</w:t>
+      </w:r>
+      <w:r>
+        <w:rPr>
+          <w:rFonts w:ascii="Times New Roman" w:eastAsia="Times New Roman" w:hAnsi="Times New Roman" w:cs="Times New Roman"/>
+          <w:kern w:val="0"/>
+          <w:sz w:val="24"/>
+          <w:szCs w:val="24"/>
+          <w:lang w:val="en-AT" w:eastAsia="en-AT"/>
+          <w14:ligatures w14:val="none"/>
+        </w:rPr>
+        <w:t xml:space="preserve"> Each of the three sets of predictors were ran through each model to determine which set of predictors would be best. </w:t>
+      </w:r>
+    </w:p>
+    <w:p>
+      <w:pPr>
+        <w:pStyle w:val="Heading3"/>
+        <w:rPr>
+          <w:rFonts w:eastAsia="Times New Roman"/>
+          <w:b/>
+          <w:bCs/>
+          <w:color w:val="auto"/>
+          <w:u w:val="single"/>
+          <w:lang w:val="en-AT" w:eastAsia="en-AT"/>
+        </w:rPr>
+      </w:pPr>
+      <w:r>
+        <w:rPr>
+          <w:rFonts w:eastAsia="Times New Roman"/>
+          <w:b/>
+          <w:bCs/>
+          <w:color w:val="auto"/>
+          <w:u w:val="single"/>
+          <w:lang w:val="en-AT" w:eastAsia="en-AT"/>
+        </w:rPr>
+        <w:t xml:space="preserve">OLS Model </w:t>
+      </w:r>
+    </w:p>
+    <w:p>
+      <w:pPr>
+        <w:rPr>
+          <w:lang w:val="en-AT" w:eastAsia="en-AT"/>
+        </w:rPr>
+      </w:pPr>
+      <w:r>
+        <w:rPr>
+          <w:lang w:val="en-AT" w:eastAsia="en-AT"/>
+        </w:rPr>
+        <w:t xml:space="preserve">The OLS model is an important model in developing a stronger understand of the association between variables. Along with its interpretability and simplicity, this model was selected </w:t>
+      </w:r>
+      <w:r>
+        <w:rPr>
+          <w:lang w:val="en-AT" w:eastAsia="en-AT"/>
+        </w:rPr>
+        <w:t xml:space="preserve">for comparison. As this is a simple model in nature, it acts as an excellent baseline for comparing other models. </w:t>
+      </w:r>
+    </w:p>
+    <w:p>
+      <w:pPr>
+        <w:pStyle w:val="Heading3"/>
+        <w:rPr>
+          <w:b/>
+          <w:bCs/>
+          <w:color w:val="auto"/>
+          <w:u w:val="single"/>
+          <w:lang w:val="en-AT" w:eastAsia="en-AT"/>
+        </w:rPr>
+      </w:pPr>
+      <w:r>
+        <w:rPr>
+          <w:b/>
+          <w:bCs/>
+          <w:color w:val="auto"/>
+          <w:u w:val="single"/>
+          <w:lang w:val="en-AT" w:eastAsia="en-AT"/>
+        </w:rPr>
+        <w:t>Random Forest</w:t>
+      </w:r>
+      <w:r>
+        <w:rPr>
+          <w:b/>
+          <w:bCs/>
+          <w:color w:val="auto"/>
+          <w:u w:val="single"/>
+          <w:lang w:val="en-AT" w:eastAsia="en-AT"/>
+        </w:rPr>
+        <w:t xml:space="preserve"> Model</w:t>
+      </w:r>
+    </w:p>
+    <w:p>
+      <w:pPr>
+        <w:rPr>
+          <w:lang w:val="en-AT" w:eastAsia="en-AT"/>
+        </w:rPr>
+      </w:pPr>
+      <w:r>
+        <w:rPr>
+          <w:lang w:val="en-AT" w:eastAsia="en-AT"/>
+        </w:rPr>
+        <w:t xml:space="preserve">The Random Forest model was used to handle non-linearity and interaction variables. This model allows for a more complex analysis of explanatory variables on a dependent variable. </w:t>
+      </w:r>
+      <w:r>
+        <w:rPr>
+          <w:lang w:val="en-AT" w:eastAsia="en-AT"/>
+        </w:rPr>
+        <w:t xml:space="preserve">Additionally, the Random Forest model can provide insights into which variables are most significantly associated with the dependent variable, which is price of the apartments here. </w:t>
+      </w:r>
+    </w:p>
+    <w:p>
+      <w:pPr>
+        <w:pStyle w:val="Heading3"/>
+        <w:rPr>
+          <w:b/>
+          <w:bCs/>
+          <w:color w:val="auto"/>
+          <w:u w:val="single"/>
+          <w:lang w:val="en-AT" w:eastAsia="en-AT"/>
+        </w:rPr>
+      </w:pPr>
+      <w:r>
+        <w:rPr>
+          <w:b/>
+          <w:bCs/>
+          <w:color w:val="auto"/>
+          <w:u w:val="single"/>
+          <w:lang w:val="en-AT" w:eastAsia="en-AT"/>
+        </w:rPr>
+        <w:lastRenderedPageBreak/>
+        <w:t>CART Model</w:t>
+      </w:r>
+    </w:p>
+    <w:p>
+      <w:pPr>
+        <w:spacing w:before="100" w:beforeAutospacing="1" w:after="100" w:afterAutospacing="1" w:line="240" w:lineRule="auto"/>
+        <w:rPr>
+          <w:rFonts w:ascii="Times New Roman" w:eastAsia="Times New Roman" w:hAnsi="Times New Roman" w:cs="Times New Roman"/>
+          <w:kern w:val="0"/>
+          <w:sz w:val="24"/>
+          <w:szCs w:val="24"/>
+          <w:lang w:val="en-AT" w:eastAsia="en-AT"/>
+          <w14:ligatures w14:val="none"/>
+        </w:rPr>
+      </w:pPr>
+      <w:r>
+        <w:rPr>
+          <w:rFonts w:ascii="Times New Roman" w:eastAsia="Times New Roman" w:hAnsi="Times New Roman" w:cs="Times New Roman"/>
+          <w:kern w:val="0"/>
+          <w:sz w:val="24"/>
+          <w:szCs w:val="24"/>
+          <w:lang w:val="en-AT" w:eastAsia="en-AT"/>
+          <w14:ligatures w14:val="none"/>
+        </w:rPr>
+        <w:t xml:space="preserve">The CART model is a simpler model that allows for tree visualizations, which allow for easier interpretations. Additionally, the CART model </w:t>
+      </w:r>
+      <w:r>
+        <w:rPr>
+          <w:rFonts w:ascii="Times New Roman" w:eastAsia="Times New Roman" w:hAnsi="Times New Roman" w:cs="Times New Roman"/>
+          <w:kern w:val="0"/>
+          <w:sz w:val="24"/>
+          <w:szCs w:val="24"/>
+          <w:lang w:val="en-AT" w:eastAsia="en-AT"/>
+          <w14:ligatures w14:val="none"/>
+        </w:rPr>
+        <w:t>can</w:t>
+      </w:r>
+      <w:r>
+        <w:rPr>
+          <w:rFonts w:ascii="Times New Roman" w:eastAsia="Times New Roman" w:hAnsi="Times New Roman" w:cs="Times New Roman"/>
+          <w:kern w:val="0"/>
+          <w:sz w:val="24"/>
+          <w:szCs w:val="24"/>
+          <w:lang w:val="en-AT" w:eastAsia="en-AT"/>
+          <w14:ligatures w14:val="none"/>
+        </w:rPr>
+        <w:t xml:space="preserve"> </w:t>
+      </w:r>
+      <w:r>
+        <w:rPr>
+          <w:rFonts w:ascii="Times New Roman" w:eastAsia="Times New Roman" w:hAnsi="Times New Roman" w:cs="Times New Roman"/>
+          <w:kern w:val="0"/>
+          <w:sz w:val="24"/>
+          <w:szCs w:val="24"/>
+          <w:lang w:val="en-AT" w:eastAsia="en-AT"/>
+          <w14:ligatures w14:val="none"/>
+        </w:rPr>
+        <w:t xml:space="preserve">capture non-linear relationships in a flexible manner. </w:t>
+      </w:r>
+    </w:p>
+    <w:p>
+      <w:pPr>
+        <w:pStyle w:val="Heading2"/>
+        <w:rPr>
+          <w:rFonts w:eastAsia="Times New Roman"/>
+          <w:b/>
+          <w:bCs/>
+          <w:color w:val="auto"/>
+          <w:u w:val="single"/>
+          <w:lang w:val="en-AT" w:eastAsia="en-AT"/>
+        </w:rPr>
+      </w:pPr>
+      <w:r>
+        <w:rPr>
+          <w:rFonts w:eastAsia="Times New Roman"/>
+          <w:b/>
+          <w:bCs/>
+          <w:color w:val="auto"/>
+          <w:u w:val="single"/>
+          <w:lang w:val="en-AT" w:eastAsia="en-AT"/>
+        </w:rPr>
+        <w:t>Results and Comparison</w:t>
+      </w:r>
+    </w:p>
+    <w:p>
+      <w:pPr>
+        <w:rPr>
+          <w:lang w:val="en-AT" w:eastAsia="en-AT"/>
+        </w:rPr>
+      </w:pPr>
+      <w:r>
+        <w:rPr>
+          <w:lang w:val="en-AT" w:eastAsia="en-AT"/>
+        </w:rPr>
+        <w:t xml:space="preserve">The three models were tested using the three sets of predictors, and their </w:t>
+      </w:r>
+      <w:proofErr w:type="spellStart"/>
+      <w:r>
+        <w:rPr>
+          <w:lang w:val="en-AT" w:eastAsia="en-AT"/>
+        </w:rPr>
+        <w:t>RSMEs</w:t>
+      </w:r>
+      <w:proofErr w:type="spellEnd"/>
+      <w:r>
+        <w:rPr>
+          <w:lang w:val="en-AT" w:eastAsia="en-AT"/>
+        </w:rPr>
+        <w:t xml:space="preserve"> can be visualized in the following table. </w:t>
+      </w:r>
+    </w:p>
+    <w:p>
+      <w:pPr>
+        <w:spacing w:before="100" w:beforeAutospacing="1" w:after="100" w:afterAutospacing="1" w:line="240" w:lineRule="auto"/>
+        <w:jc w:val="center"/>
+        <w:rPr>
+          <w:rFonts w:ascii="Times New Roman" w:eastAsia="Times New Roman" w:hAnsi="Times New Roman" w:cs="Times New Roman"/>
+          <w:kern w:val="0"/>
+          <w:sz w:val="24"/>
+          <w:szCs w:val="24"/>
+          <w:lang w:val="en-AT" w:eastAsia="en-AT"/>
+          <w14:ligatures w14:val="none"/>
+        </w:rPr>
+      </w:pPr>
+      <w:r>
+        <w:rPr>
+          <w:rFonts w:ascii="Times New Roman" w:eastAsia="Times New Roman" w:hAnsi="Times New Roman" w:cs="Times New Roman"/>
+          <w:kern w:val="0"/>
+          <w:sz w:val="24"/>
+          <w:szCs w:val="24"/>
+          <w:lang w:val="en-AT" w:eastAsia="en-AT"/>
+          <w14:ligatures w14:val="none"/>
+        </w:rPr>
+        <w:drawing>
+          <wp:inline distT="0" distB="0" distL="0" distR="0" wp14:anchorId="6DEB22F8" wp14:editId="5DBA8EF5">
+            <wp:extent cx="2682240" cy="911568"/>
+            <wp:effectExtent l="0" t="0" r="3810" b="3175"/>
+            <wp:docPr id="1503315224" name="Picture 1" descr="A screenshot of a graph&#10;&#10;Description automatically generated"/>
+            <wp:cNvGraphicFramePr>
+              <a:graphicFrameLocks xmlns:a="http://schemas.openxmlformats.org/drawingml/2006/main" noChangeAspect="1"/>
+            </wp:cNvGraphicFramePr>
+            <a:graphic xmlns:a="http://schemas.openxmlformats.org/drawingml/2006/main">
+              <a:graphicData uri="http://schemas.openxmlformats.org/drawingml/2006/picture">
+                <pic:pic xmlns:pic="http://schemas.openxmlformats.org/drawingml/2006/picture">
+                  <pic:nvPicPr>
+                    <pic:cNvPr id="1503315224" name="Picture 1" descr="A screenshot of a graph&#10;&#10;Description automatically generated"/>
+                    <pic:cNvPicPr/>
+                  </pic:nvPicPr>
+                  <pic:blipFill>
+                    <a:blip r:embed="rId6"/>
+                    <a:stretch>
+                      <a:fillRect/>
+                    </a:stretch>
+                  </pic:blipFill>
+                  <pic:spPr>
+                    <a:xfrm>
+                      <a:off x="0" y="0"/>
+                      <a:ext cx="2682240" cy="911568"/>
+                    </a:xfrm>
+                    <a:prstGeom prst="rect">
+                      <a:avLst/>
+                    </a:prstGeom>
+                  </pic:spPr>
+                </pic:pic>
+              </a:graphicData>
+            </a:graphic>
+          </wp:inline>
+        </w:drawing>
+      </w:r>
+    </w:p>
+    <w:p>
+      <w:pPr>
+        <w:spacing w:before="100" w:beforeAutospacing="1" w:after="100" w:afterAutospacing="1" w:line="240" w:lineRule="auto"/>
+        <w:rPr>
+          <w:rFonts w:ascii="Times New Roman" w:eastAsia="Times New Roman" w:hAnsi="Times New Roman" w:cs="Times New Roman"/>
+          <w:kern w:val="0"/>
+          <w:sz w:val="24"/>
+          <w:szCs w:val="24"/>
+          <w:lang w:val="en-AT" w:eastAsia="en-AT"/>
+          <w14:ligatures w14:val="none"/>
+        </w:rPr>
+      </w:pPr>
+      <w:r>
+        <w:rPr>
+          <w:rFonts w:ascii="Times New Roman" w:eastAsia="Times New Roman" w:hAnsi="Times New Roman" w:cs="Times New Roman"/>
+          <w:kern w:val="0"/>
+          <w:sz w:val="24"/>
+          <w:szCs w:val="24"/>
+          <w:lang w:val="en-AT" w:eastAsia="en-AT"/>
+          <w14:ligatures w14:val="none"/>
+        </w:rPr>
+        <w:t xml:space="preserve">Predictor E performs the best, mostly because of the large number of variables. Nevertheless, the Random Forest has the highest prediction accuracy. Since the difference between predictor E and predictor 2 is miniscule, the ideal option would be to select the simpler model, which is predictor 2. </w:t>
+      </w:r>
+    </w:p>
+    <w:p>
+      <w:pPr>
+        <w:pStyle w:val="Heading2"/>
+        <w:rPr>
+          <w:rFonts w:eastAsia="Times New Roman"/>
+          <w:b/>
+          <w:bCs/>
+          <w:color w:val="auto"/>
+          <w:u w:val="single"/>
+          <w:lang w:val="en-AT" w:eastAsia="en-AT"/>
+        </w:rPr>
+      </w:pPr>
+      <w:r>
+        <w:rPr>
+          <w:rFonts w:eastAsia="Times New Roman"/>
+          <w:b/>
+          <w:bCs/>
+          <w:color w:val="auto"/>
+          <w:u w:val="single"/>
+          <w:lang w:val="en-AT" w:eastAsia="en-AT"/>
+        </w:rPr>
+        <w:t>Conclusion and Recommendations</w:t>
+      </w:r>
+    </w:p>
+    <w:p>
+      <w:pPr>
+        <w:rPr>
+          <w:lang w:val="en-AT" w:eastAsia="en-AT"/>
+        </w:rPr>
+      </w:pPr>
+      <w:r>
+        <w:rPr>
+          <w:lang w:val="en-AT" w:eastAsia="en-AT"/>
+        </w:rPr>
+        <w:t xml:space="preserve">With an RSME, the best model for predicting apartment prices in Berlin is the Random Forest model. The variables from predictor set two is the preferrable model, as the RSME between the most complex Random Forest model, predictor E, is nearly the same. The simpler model, predictor 2, is preferred. Of predictor 2, the most important variables in predicting </w:t>
+      </w:r>
+      <w:r>
+        <w:rPr>
+          <w:lang w:val="en-AT" w:eastAsia="en-AT"/>
+        </w:rPr>
+        <w:t xml:space="preserve">apartment prices, in order of most important first, are: minimum nights stay, availability, accommodation capacity, room type, and property type. </w:t>
+      </w:r>
+    </w:p>
+    <w:p>
+      <w:pPr>
+        <w:spacing w:before="100" w:beforeAutospacing="1" w:after="100" w:afterAutospacing="1" w:line="240" w:lineRule="auto"/>
+        <w:jc w:val="center"/>
+        <w:rPr>
+          <w:rFonts w:ascii="Times New Roman" w:eastAsia="Times New Roman" w:hAnsi="Times New Roman" w:cs="Times New Roman"/>
+          <w:kern w:val="0"/>
+          <w:sz w:val="24"/>
+          <w:szCs w:val="24"/>
+          <w:lang w:val="en-AT" w:eastAsia="en-AT"/>
+          <w14:ligatures w14:val="none"/>
+        </w:rPr>
+      </w:pPr>
+      <w:r>
+        <w:rPr>
+          <w:rFonts w:ascii="Times New Roman" w:eastAsia="Times New Roman" w:hAnsi="Times New Roman" w:cs="Times New Roman"/>
+          <w:kern w:val="0"/>
+          <w:sz w:val="24"/>
+          <w:szCs w:val="24"/>
+          <w:lang w:val="en-AT" w:eastAsia="en-AT"/>
+          <w14:ligatures w14:val="none"/>
+        </w:rPr>
+        <w:drawing>
+          <wp:inline distT="0" distB="0" distL="0" distR="0" wp14:anchorId="19C40114" wp14:editId="562811A8">
+            <wp:extent cx="3307079" cy="1955800"/>
+            <wp:effectExtent l="0" t="0" r="8255" b="6350"/>
+            <wp:docPr id="1846227437" name="Picture 1" descr="A graph with blue and white bars&#10;&#10;Description automatically generated"/>
+            <wp:cNvGraphicFramePr>
+              <a:graphicFrameLocks xmlns:a="http://schemas.openxmlformats.org/drawingml/2006/main" noChangeAspect="1"/>
+            </wp:cNvGraphicFramePr>
+            <a:graphic xmlns:a="http://schemas.openxmlformats.org/drawingml/2006/main">
+              <a:graphicData uri="http://schemas.openxmlformats.org/drawingml/2006/picture">
+                <pic:pic xmlns:pic="http://schemas.openxmlformats.org/drawingml/2006/picture">
+                  <pic:nvPicPr>
+                    <pic:cNvPr id="1846227437" name="Picture 1" descr="A graph with blue and white bars&#10;&#10;Description automatically generated"/>
+                    <pic:cNvPicPr/>
+                  </pic:nvPicPr>
+                  <pic:blipFill>
+                    <a:blip r:embed="rId7"/>
+                    <a:stretch>
+                      <a:fillRect/>
+                    </a:stretch>
+                  </pic:blipFill>
+                  <pic:spPr>
+                    <a:xfrm>
+                      <a:off x="0" y="0"/>
+                      <a:ext cx="3312790" cy="1959178"/>
+                    </a:xfrm>
+                    <a:prstGeom prst="rect">
+                      <a:avLst/>
+                    </a:prstGeom>
+                  </pic:spPr>
+                </pic:pic>
+              </a:graphicData>
+            </a:graphic>
+          </wp:inline>
+        </w:drawing>
+      </w:r>
+    </w:p>
+    <w:p>
+      <w:pPr>
+        <w:spacing w:before="100" w:beforeAutospacing="1" w:after="100" w:afterAutospacing="1" w:line="240" w:lineRule="auto"/>
+        <w:rPr>
+          <w:rFonts w:ascii="Times New Roman" w:eastAsia="Times New Roman" w:hAnsi="Times New Roman" w:cs="Times New Roman"/>
+          <w:kern w:val="0"/>
+          <w:sz w:val="24"/>
+          <w:szCs w:val="24"/>
+          <w:lang w:val="en-AT" w:eastAsia="en-AT"/>
+          <w14:ligatures w14:val="none"/>
+        </w:rPr>
+      </w:pPr>
+      <w:r>
+        <w:rPr>
+          <w:rFonts w:ascii="Times New Roman" w:eastAsia="Times New Roman" w:hAnsi="Times New Roman" w:cs="Times New Roman"/>
+          <w:kern w:val="0"/>
+          <w:sz w:val="24"/>
+          <w:szCs w:val="24"/>
+          <w:lang w:val="en-AT" w:eastAsia="en-AT"/>
+          <w14:ligatures w14:val="none"/>
+        </w:rPr>
+        <w:t xml:space="preserve">These variables should be analysed when considering prices for apartments that accommodate 2-6 people in Berlin. Further research </w:t>
+      </w:r>
+      <w:r>
+        <w:rPr>
+          <w:rFonts w:ascii="Times New Roman" w:eastAsia="Times New Roman" w:hAnsi="Times New Roman" w:cs="Times New Roman"/>
+          <w:kern w:val="0"/>
+          <w:sz w:val="24"/>
+          <w:szCs w:val="24"/>
+          <w:lang w:val="en-AT" w:eastAsia="en-AT"/>
+          <w14:ligatures w14:val="none"/>
+        </w:rPr>
+        <w:t xml:space="preserve">should be conducted on external variables influencing prices, such as proximity to popular locations and seasonality. </w:t>
+      </w:r>
+    </w:p>
+    <w:p>
+      <w:pPr>
+        <w:spacing w:before="100" w:beforeAutospacing="1" w:after="100" w:afterAutospacing="1" w:line="240" w:lineRule="auto"/>
+        <w:rPr>
+          <w:rFonts w:ascii="Times New Roman" w:eastAsia="Times New Roman" w:hAnsi="Times New Roman" w:cs="Times New Roman"/>
+          <w:kern w:val="0"/>
+          <w:sz w:val="24"/>
+          <w:szCs w:val="24"/>
+          <w:lang w:eastAsia="en-AT"/>
+          <w14:ligatures w14:val="none"/>
+        </w:rPr>
+      </w:pPr>
     </w:p>
     <w:sectPr>
       <w:pgSz w:w="11906" w:h="16838"/>
@@ -232,6 +1482,155 @@
 <file path=word/numbering.xml><?xml version="1.0" encoding="utf-8"?>
 <w:numbering xmlns:wpc="http://schemas.microsoft.com/office/word/2010/wordprocessingCanvas" xmlns:cx="http://schemas.microsoft.com/office/drawing/2014/chartex" xmlns:cx1="http://schemas.microsoft.com/office/drawing/2015/9/8/chartex" xmlns:cx2="http://schemas.microsoft.com/office/drawing/2015/10/21/chartex" xmlns:cx3="http://schemas.microsoft.com/office/drawing/2016/5/9/chartex" xmlns:cx4="http://schemas.microsoft.com/office/drawing/2016/5/10/chartex" xmlns:cx5="http://schemas.microsoft.com/office/drawing/2016/5/11/chartex" xmlns:cx6="http://schemas.microsoft.com/office/drawing/2016/5/12/chartex" xmlns:cx7="http://schemas.microsoft.com/office/drawing/2016/5/13/chartex" xmlns:cx8="http://schemas.microsoft.com/office/drawing/2016/5/14/chartex" xmlns:mc="http://schemas.openxmlformats.org/markup-compatibility/2006" xmlns:aink="http://schemas.microsoft.com/office/drawing/2016/ink" xmlns:am3d="http://schemas.microsoft.com/office/drawing/2017/model3d" xmlns:o="urn:schemas-microsoft-com:office:office" xmlns:oel="http://schemas.microsoft.com/office/2019/extlst" xmlns:r="http://schemas.openxmlformats.org/officeDocument/2006/relationships" xmlns:m="http://schemas.openxmlformats.org/officeDocument/2006/math" xmlns:v="urn:schemas-microsoft-com:vml" xmlns:wp14="http://schemas.microsoft.com/office/word/2010/wordprocessingDrawing" xmlns:wp="http://schemas.openxmlformats.org/drawingml/2006/wordprocessingDrawing" xmlns:w10="urn:schemas-microsoft-com:office:word" xmlns:w="http://schemas.openxmlformats.org/wordprocessingml/2006/main" xmlns:w14="http://schemas.microsoft.com/office/word/2010/wordml" xmlns:w15="http://schemas.microsoft.com/office/word/2012/wordml" xmlns:w16cex="http://schemas.microsoft.com/office/word/2018/wordml/cex" xmlns:w16cid="http://schemas.microsoft.com/office/word/2016/wordml/cid" xmlns:w16="http://schemas.microsoft.com/office/word/2018/wordml" xmlns:w16sdtdh="http://schemas.microsoft.com/office/word/2020/wordml/sdtdatahash" xmlns:w16se="http://schemas.microsoft.com/office/word/2015/wordml/symex" xmlns:wpg="http://schemas.microsoft.com/office/word/2010/wordprocessingGroup" xmlns:wpi="http://schemas.microsoft.com/office/word/2010/wordprocessingInk" xmlns:wne="http://schemas.microsoft.com/office/word/2006/wordml" xmlns:wps="http://schemas.microsoft.com/office/word/2010/wordprocessingShape" mc:Ignorable="w14 w15 w16se w16cid w16 w16cex w16sdtdh wp14">
   <w:abstractNum w:abstractNumId="0" w15:restartNumberingAfterBreak="0">
+    <w:nsid w:val="13C36432"/>
+    <w:multiLevelType w:val="multilevel"/>
+    <w:tmpl w:val="53A8E70C"/>
+    <w:lvl w:ilvl="0">
+      <w:start w:val="1"/>
+      <w:numFmt w:val="bullet"/>
+      <w:lvlText w:val=""/>
+      <w:lvlJc w:val="left"/>
+      <w:pPr>
+        <w:tabs>
+          <w:tab w:val="num" w:pos="720"/>
+        </w:tabs>
+        <w:ind w:left="720" w:hanging="360"/>
+      </w:pPr>
+      <w:rPr>
+        <w:rFonts w:ascii="Symbol" w:hAnsi="Symbol" w:hint="default"/>
+        <w:sz w:val="20"/>
+      </w:rPr>
+    </w:lvl>
+    <w:lvl w:ilvl="1" w:tentative="1">
+      <w:start w:val="1"/>
+      <w:numFmt w:val="bullet"/>
+      <w:lvlText w:val="o"/>
+      <w:lvlJc w:val="left"/>
+      <w:pPr>
+        <w:tabs>
+          <w:tab w:val="num" w:pos="1440"/>
+        </w:tabs>
+        <w:ind w:left="1440" w:hanging="360"/>
+      </w:pPr>
+      <w:rPr>
+        <w:rFonts w:ascii="Courier New" w:hAnsi="Courier New" w:hint="default"/>
+        <w:sz w:val="20"/>
+      </w:rPr>
+    </w:lvl>
+    <w:lvl w:ilvl="2" w:tentative="1">
+      <w:start w:val="1"/>
+      <w:numFmt w:val="bullet"/>
+      <w:lvlText w:val=""/>
+      <w:lvlJc w:val="left"/>
+      <w:pPr>
+        <w:tabs>
+          <w:tab w:val="num" w:pos="2160"/>
+        </w:tabs>
+        <w:ind w:left="2160" w:hanging="360"/>
+      </w:pPr>
+      <w:rPr>
+        <w:rFonts w:ascii="Wingdings" w:hAnsi="Wingdings" w:hint="default"/>
+        <w:sz w:val="20"/>
+      </w:rPr>
+    </w:lvl>
+    <w:lvl w:ilvl="3" w:tentative="1">
+      <w:start w:val="1"/>
+      <w:numFmt w:val="bullet"/>
+      <w:lvlText w:val=""/>
+      <w:lvlJc w:val="left"/>
+      <w:pPr>
+        <w:tabs>
+          <w:tab w:val="num" w:pos="2880"/>
+        </w:tabs>
+        <w:ind w:left="2880" w:hanging="360"/>
+      </w:pPr>
+      <w:rPr>
+        <w:rFonts w:ascii="Wingdings" w:hAnsi="Wingdings" w:hint="default"/>
+        <w:sz w:val="20"/>
+      </w:rPr>
+    </w:lvl>
+    <w:lvl w:ilvl="4" w:tentative="1">
+      <w:start w:val="1"/>
+      <w:numFmt w:val="bullet"/>
+      <w:lvlText w:val=""/>
+      <w:lvlJc w:val="left"/>
+      <w:pPr>
+        <w:tabs>
+          <w:tab w:val="num" w:pos="3600"/>
+        </w:tabs>
+        <w:ind w:left="3600" w:hanging="360"/>
+      </w:pPr>
+      <w:rPr>
+        <w:rFonts w:ascii="Wingdings" w:hAnsi="Wingdings" w:hint="default"/>
+        <w:sz w:val="20"/>
+      </w:rPr>
+    </w:lvl>
+    <w:lvl w:ilvl="5" w:tentative="1">
+      <w:start w:val="1"/>
+      <w:numFmt w:val="bullet"/>
+      <w:lvlText w:val=""/>
+      <w:lvlJc w:val="left"/>
+      <w:pPr>
+        <w:tabs>
+          <w:tab w:val="num" w:pos="4320"/>
+        </w:tabs>
+        <w:ind w:left="4320" w:hanging="360"/>
+      </w:pPr>
+      <w:rPr>
+        <w:rFonts w:ascii="Wingdings" w:hAnsi="Wingdings" w:hint="default"/>
+        <w:sz w:val="20"/>
+      </w:rPr>
+    </w:lvl>
+    <w:lvl w:ilvl="6" w:tentative="1">
+      <w:start w:val="1"/>
+      <w:numFmt w:val="bullet"/>
+      <w:lvlText w:val=""/>
+      <w:lvlJc w:val="left"/>
+      <w:pPr>
+        <w:tabs>
+          <w:tab w:val="num" w:pos="5040"/>
+        </w:tabs>
+        <w:ind w:left="5040" w:hanging="360"/>
+      </w:pPr>
+      <w:rPr>
+        <w:rFonts w:ascii="Wingdings" w:hAnsi="Wingdings" w:hint="default"/>
+        <w:sz w:val="20"/>
+      </w:rPr>
+    </w:lvl>
+    <w:lvl w:ilvl="7" w:tentative="1">
+      <w:start w:val="1"/>
+      <w:numFmt w:val="bullet"/>
+      <w:lvlText w:val=""/>
+      <w:lvlJc w:val="left"/>
+      <w:pPr>
+        <w:tabs>
+          <w:tab w:val="num" w:pos="5760"/>
+        </w:tabs>
+        <w:ind w:left="5760" w:hanging="360"/>
+      </w:pPr>
+      <w:rPr>
+        <w:rFonts w:ascii="Wingdings" w:hAnsi="Wingdings" w:hint="default"/>
+        <w:sz w:val="20"/>
+      </w:rPr>
+    </w:lvl>
+    <w:lvl w:ilvl="8" w:tentative="1">
+      <w:start w:val="1"/>
+      <w:numFmt w:val="bullet"/>
+      <w:lvlText w:val=""/>
+      <w:lvlJc w:val="left"/>
+      <w:pPr>
+        <w:tabs>
+          <w:tab w:val="num" w:pos="6480"/>
+        </w:tabs>
+        <w:ind w:left="6480" w:hanging="360"/>
+      </w:pPr>
+      <w:rPr>
+        <w:rFonts w:ascii="Wingdings" w:hAnsi="Wingdings" w:hint="default"/>
+        <w:sz w:val="20"/>
+      </w:rPr>
+    </w:lvl>
+  </w:abstractNum>
+  <w:abstractNum w:abstractNumId="1" w15:restartNumberingAfterBreak="0">
     <w:nsid w:val="2A430194"/>
     <w:multiLevelType w:val="multilevel"/>
     <w:tmpl w:val="916C4998"/>
@@ -352,7 +1751,466 @@
       </w:pPr>
     </w:lvl>
   </w:abstractNum>
+  <w:abstractNum w:abstractNumId="2" w15:restartNumberingAfterBreak="0">
+    <w:nsid w:val="32D2653A"/>
+    <w:multiLevelType w:val="multilevel"/>
+    <w:tmpl w:val="6A20E060"/>
+    <w:lvl w:ilvl="0">
+      <w:start w:val="1"/>
+      <w:numFmt w:val="bullet"/>
+      <w:lvlText w:val=""/>
+      <w:lvlJc w:val="left"/>
+      <w:pPr>
+        <w:tabs>
+          <w:tab w:val="num" w:pos="720"/>
+        </w:tabs>
+        <w:ind w:left="720" w:hanging="360"/>
+      </w:pPr>
+      <w:rPr>
+        <w:rFonts w:ascii="Symbol" w:hAnsi="Symbol" w:hint="default"/>
+        <w:sz w:val="20"/>
+      </w:rPr>
+    </w:lvl>
+    <w:lvl w:ilvl="1" w:tentative="1">
+      <w:start w:val="1"/>
+      <w:numFmt w:val="bullet"/>
+      <w:lvlText w:val="o"/>
+      <w:lvlJc w:val="left"/>
+      <w:pPr>
+        <w:tabs>
+          <w:tab w:val="num" w:pos="1440"/>
+        </w:tabs>
+        <w:ind w:left="1440" w:hanging="360"/>
+      </w:pPr>
+      <w:rPr>
+        <w:rFonts w:ascii="Courier New" w:hAnsi="Courier New" w:hint="default"/>
+        <w:sz w:val="20"/>
+      </w:rPr>
+    </w:lvl>
+    <w:lvl w:ilvl="2" w:tentative="1">
+      <w:start w:val="1"/>
+      <w:numFmt w:val="bullet"/>
+      <w:lvlText w:val=""/>
+      <w:lvlJc w:val="left"/>
+      <w:pPr>
+        <w:tabs>
+          <w:tab w:val="num" w:pos="2160"/>
+        </w:tabs>
+        <w:ind w:left="2160" w:hanging="360"/>
+      </w:pPr>
+      <w:rPr>
+        <w:rFonts w:ascii="Wingdings" w:hAnsi="Wingdings" w:hint="default"/>
+        <w:sz w:val="20"/>
+      </w:rPr>
+    </w:lvl>
+    <w:lvl w:ilvl="3" w:tentative="1">
+      <w:start w:val="1"/>
+      <w:numFmt w:val="bullet"/>
+      <w:lvlText w:val=""/>
+      <w:lvlJc w:val="left"/>
+      <w:pPr>
+        <w:tabs>
+          <w:tab w:val="num" w:pos="2880"/>
+        </w:tabs>
+        <w:ind w:left="2880" w:hanging="360"/>
+      </w:pPr>
+      <w:rPr>
+        <w:rFonts w:ascii="Wingdings" w:hAnsi="Wingdings" w:hint="default"/>
+        <w:sz w:val="20"/>
+      </w:rPr>
+    </w:lvl>
+    <w:lvl w:ilvl="4" w:tentative="1">
+      <w:start w:val="1"/>
+      <w:numFmt w:val="bullet"/>
+      <w:lvlText w:val=""/>
+      <w:lvlJc w:val="left"/>
+      <w:pPr>
+        <w:tabs>
+          <w:tab w:val="num" w:pos="3600"/>
+        </w:tabs>
+        <w:ind w:left="3600" w:hanging="360"/>
+      </w:pPr>
+      <w:rPr>
+        <w:rFonts w:ascii="Wingdings" w:hAnsi="Wingdings" w:hint="default"/>
+        <w:sz w:val="20"/>
+      </w:rPr>
+    </w:lvl>
+    <w:lvl w:ilvl="5" w:tentative="1">
+      <w:start w:val="1"/>
+      <w:numFmt w:val="bullet"/>
+      <w:lvlText w:val=""/>
+      <w:lvlJc w:val="left"/>
+      <w:pPr>
+        <w:tabs>
+          <w:tab w:val="num" w:pos="4320"/>
+        </w:tabs>
+        <w:ind w:left="4320" w:hanging="360"/>
+      </w:pPr>
+      <w:rPr>
+        <w:rFonts w:ascii="Wingdings" w:hAnsi="Wingdings" w:hint="default"/>
+        <w:sz w:val="20"/>
+      </w:rPr>
+    </w:lvl>
+    <w:lvl w:ilvl="6" w:tentative="1">
+      <w:start w:val="1"/>
+      <w:numFmt w:val="bullet"/>
+      <w:lvlText w:val=""/>
+      <w:lvlJc w:val="left"/>
+      <w:pPr>
+        <w:tabs>
+          <w:tab w:val="num" w:pos="5040"/>
+        </w:tabs>
+        <w:ind w:left="5040" w:hanging="360"/>
+      </w:pPr>
+      <w:rPr>
+        <w:rFonts w:ascii="Wingdings" w:hAnsi="Wingdings" w:hint="default"/>
+        <w:sz w:val="20"/>
+      </w:rPr>
+    </w:lvl>
+    <w:lvl w:ilvl="7" w:tentative="1">
+      <w:start w:val="1"/>
+      <w:numFmt w:val="bullet"/>
+      <w:lvlText w:val=""/>
+      <w:lvlJc w:val="left"/>
+      <w:pPr>
+        <w:tabs>
+          <w:tab w:val="num" w:pos="5760"/>
+        </w:tabs>
+        <w:ind w:left="5760" w:hanging="360"/>
+      </w:pPr>
+      <w:rPr>
+        <w:rFonts w:ascii="Wingdings" w:hAnsi="Wingdings" w:hint="default"/>
+        <w:sz w:val="20"/>
+      </w:rPr>
+    </w:lvl>
+    <w:lvl w:ilvl="8" w:tentative="1">
+      <w:start w:val="1"/>
+      <w:numFmt w:val="bullet"/>
+      <w:lvlText w:val=""/>
+      <w:lvlJc w:val="left"/>
+      <w:pPr>
+        <w:tabs>
+          <w:tab w:val="num" w:pos="6480"/>
+        </w:tabs>
+        <w:ind w:left="6480" w:hanging="360"/>
+      </w:pPr>
+      <w:rPr>
+        <w:rFonts w:ascii="Wingdings" w:hAnsi="Wingdings" w:hint="default"/>
+        <w:sz w:val="20"/>
+      </w:rPr>
+    </w:lvl>
+  </w:abstractNum>
+  <w:abstractNum w:abstractNumId="3" w15:restartNumberingAfterBreak="0">
+    <w:nsid w:val="443F7341"/>
+    <w:multiLevelType w:val="multilevel"/>
+    <w:tmpl w:val="C060C702"/>
+    <w:lvl w:ilvl="0">
+      <w:start w:val="1"/>
+      <w:numFmt w:val="bullet"/>
+      <w:lvlText w:val=""/>
+      <w:lvlJc w:val="left"/>
+      <w:pPr>
+        <w:tabs>
+          <w:tab w:val="num" w:pos="720"/>
+        </w:tabs>
+        <w:ind w:left="720" w:hanging="360"/>
+      </w:pPr>
+      <w:rPr>
+        <w:rFonts w:ascii="Symbol" w:hAnsi="Symbol" w:hint="default"/>
+        <w:sz w:val="20"/>
+      </w:rPr>
+    </w:lvl>
+    <w:lvl w:ilvl="1" w:tentative="1">
+      <w:start w:val="1"/>
+      <w:numFmt w:val="bullet"/>
+      <w:lvlText w:val="o"/>
+      <w:lvlJc w:val="left"/>
+      <w:pPr>
+        <w:tabs>
+          <w:tab w:val="num" w:pos="1440"/>
+        </w:tabs>
+        <w:ind w:left="1440" w:hanging="360"/>
+      </w:pPr>
+      <w:rPr>
+        <w:rFonts w:ascii="Courier New" w:hAnsi="Courier New" w:hint="default"/>
+        <w:sz w:val="20"/>
+      </w:rPr>
+    </w:lvl>
+    <w:lvl w:ilvl="2" w:tentative="1">
+      <w:start w:val="1"/>
+      <w:numFmt w:val="bullet"/>
+      <w:lvlText w:val=""/>
+      <w:lvlJc w:val="left"/>
+      <w:pPr>
+        <w:tabs>
+          <w:tab w:val="num" w:pos="2160"/>
+        </w:tabs>
+        <w:ind w:left="2160" w:hanging="360"/>
+      </w:pPr>
+      <w:rPr>
+        <w:rFonts w:ascii="Wingdings" w:hAnsi="Wingdings" w:hint="default"/>
+        <w:sz w:val="20"/>
+      </w:rPr>
+    </w:lvl>
+    <w:lvl w:ilvl="3" w:tentative="1">
+      <w:start w:val="1"/>
+      <w:numFmt w:val="bullet"/>
+      <w:lvlText w:val=""/>
+      <w:lvlJc w:val="left"/>
+      <w:pPr>
+        <w:tabs>
+          <w:tab w:val="num" w:pos="2880"/>
+        </w:tabs>
+        <w:ind w:left="2880" w:hanging="360"/>
+      </w:pPr>
+      <w:rPr>
+        <w:rFonts w:ascii="Wingdings" w:hAnsi="Wingdings" w:hint="default"/>
+        <w:sz w:val="20"/>
+      </w:rPr>
+    </w:lvl>
+    <w:lvl w:ilvl="4" w:tentative="1">
+      <w:start w:val="1"/>
+      <w:numFmt w:val="bullet"/>
+      <w:lvlText w:val=""/>
+      <w:lvlJc w:val="left"/>
+      <w:pPr>
+        <w:tabs>
+          <w:tab w:val="num" w:pos="3600"/>
+        </w:tabs>
+        <w:ind w:left="3600" w:hanging="360"/>
+      </w:pPr>
+      <w:rPr>
+        <w:rFonts w:ascii="Wingdings" w:hAnsi="Wingdings" w:hint="default"/>
+        <w:sz w:val="20"/>
+      </w:rPr>
+    </w:lvl>
+    <w:lvl w:ilvl="5" w:tentative="1">
+      <w:start w:val="1"/>
+      <w:numFmt w:val="bullet"/>
+      <w:lvlText w:val=""/>
+      <w:lvlJc w:val="left"/>
+      <w:pPr>
+        <w:tabs>
+          <w:tab w:val="num" w:pos="4320"/>
+        </w:tabs>
+        <w:ind w:left="4320" w:hanging="360"/>
+      </w:pPr>
+      <w:rPr>
+        <w:rFonts w:ascii="Wingdings" w:hAnsi="Wingdings" w:hint="default"/>
+        <w:sz w:val="20"/>
+      </w:rPr>
+    </w:lvl>
+    <w:lvl w:ilvl="6" w:tentative="1">
+      <w:start w:val="1"/>
+      <w:numFmt w:val="bullet"/>
+      <w:lvlText w:val=""/>
+      <w:lvlJc w:val="left"/>
+      <w:pPr>
+        <w:tabs>
+          <w:tab w:val="num" w:pos="5040"/>
+        </w:tabs>
+        <w:ind w:left="5040" w:hanging="360"/>
+      </w:pPr>
+      <w:rPr>
+        <w:rFonts w:ascii="Wingdings" w:hAnsi="Wingdings" w:hint="default"/>
+        <w:sz w:val="20"/>
+      </w:rPr>
+    </w:lvl>
+    <w:lvl w:ilvl="7" w:tentative="1">
+      <w:start w:val="1"/>
+      <w:numFmt w:val="bullet"/>
+      <w:lvlText w:val=""/>
+      <w:lvlJc w:val="left"/>
+      <w:pPr>
+        <w:tabs>
+          <w:tab w:val="num" w:pos="5760"/>
+        </w:tabs>
+        <w:ind w:left="5760" w:hanging="360"/>
+      </w:pPr>
+      <w:rPr>
+        <w:rFonts w:ascii="Wingdings" w:hAnsi="Wingdings" w:hint="default"/>
+        <w:sz w:val="20"/>
+      </w:rPr>
+    </w:lvl>
+    <w:lvl w:ilvl="8" w:tentative="1">
+      <w:start w:val="1"/>
+      <w:numFmt w:val="bullet"/>
+      <w:lvlText w:val=""/>
+      <w:lvlJc w:val="left"/>
+      <w:pPr>
+        <w:tabs>
+          <w:tab w:val="num" w:pos="6480"/>
+        </w:tabs>
+        <w:ind w:left="6480" w:hanging="360"/>
+      </w:pPr>
+      <w:rPr>
+        <w:rFonts w:ascii="Wingdings" w:hAnsi="Wingdings" w:hint="default"/>
+        <w:sz w:val="20"/>
+      </w:rPr>
+    </w:lvl>
+  </w:abstractNum>
+  <w:abstractNum w:abstractNumId="4" w15:restartNumberingAfterBreak="0">
+    <w:nsid w:val="4FE71D6C"/>
+    <w:multiLevelType w:val="multilevel"/>
+    <w:tmpl w:val="E87A3910"/>
+    <w:lvl w:ilvl="0">
+      <w:start w:val="1"/>
+      <w:numFmt w:val="bullet"/>
+      <w:lvlText w:val=""/>
+      <w:lvlJc w:val="left"/>
+      <w:pPr>
+        <w:tabs>
+          <w:tab w:val="num" w:pos="720"/>
+        </w:tabs>
+        <w:ind w:left="720" w:hanging="360"/>
+      </w:pPr>
+      <w:rPr>
+        <w:rFonts w:ascii="Symbol" w:hAnsi="Symbol" w:hint="default"/>
+        <w:sz w:val="20"/>
+      </w:rPr>
+    </w:lvl>
+    <w:lvl w:ilvl="1" w:tentative="1">
+      <w:start w:val="1"/>
+      <w:numFmt w:val="bullet"/>
+      <w:lvlText w:val="o"/>
+      <w:lvlJc w:val="left"/>
+      <w:pPr>
+        <w:tabs>
+          <w:tab w:val="num" w:pos="1440"/>
+        </w:tabs>
+        <w:ind w:left="1440" w:hanging="360"/>
+      </w:pPr>
+      <w:rPr>
+        <w:rFonts w:ascii="Courier New" w:hAnsi="Courier New" w:hint="default"/>
+        <w:sz w:val="20"/>
+      </w:rPr>
+    </w:lvl>
+    <w:lvl w:ilvl="2" w:tentative="1">
+      <w:start w:val="1"/>
+      <w:numFmt w:val="bullet"/>
+      <w:lvlText w:val=""/>
+      <w:lvlJc w:val="left"/>
+      <w:pPr>
+        <w:tabs>
+          <w:tab w:val="num" w:pos="2160"/>
+        </w:tabs>
+        <w:ind w:left="2160" w:hanging="360"/>
+      </w:pPr>
+      <w:rPr>
+        <w:rFonts w:ascii="Wingdings" w:hAnsi="Wingdings" w:hint="default"/>
+        <w:sz w:val="20"/>
+      </w:rPr>
+    </w:lvl>
+    <w:lvl w:ilvl="3" w:tentative="1">
+      <w:start w:val="1"/>
+      <w:numFmt w:val="bullet"/>
+      <w:lvlText w:val=""/>
+      <w:lvlJc w:val="left"/>
+      <w:pPr>
+        <w:tabs>
+          <w:tab w:val="num" w:pos="2880"/>
+        </w:tabs>
+        <w:ind w:left="2880" w:hanging="360"/>
+      </w:pPr>
+      <w:rPr>
+        <w:rFonts w:ascii="Wingdings" w:hAnsi="Wingdings" w:hint="default"/>
+        <w:sz w:val="20"/>
+      </w:rPr>
+    </w:lvl>
+    <w:lvl w:ilvl="4" w:tentative="1">
+      <w:start w:val="1"/>
+      <w:numFmt w:val="bullet"/>
+      <w:lvlText w:val=""/>
+      <w:lvlJc w:val="left"/>
+      <w:pPr>
+        <w:tabs>
+          <w:tab w:val="num" w:pos="3600"/>
+        </w:tabs>
+        <w:ind w:left="3600" w:hanging="360"/>
+      </w:pPr>
+      <w:rPr>
+        <w:rFonts w:ascii="Wingdings" w:hAnsi="Wingdings" w:hint="default"/>
+        <w:sz w:val="20"/>
+      </w:rPr>
+    </w:lvl>
+    <w:lvl w:ilvl="5" w:tentative="1">
+      <w:start w:val="1"/>
+      <w:numFmt w:val="bullet"/>
+      <w:lvlText w:val=""/>
+      <w:lvlJc w:val="left"/>
+      <w:pPr>
+        <w:tabs>
+          <w:tab w:val="num" w:pos="4320"/>
+        </w:tabs>
+        <w:ind w:left="4320" w:hanging="360"/>
+      </w:pPr>
+      <w:rPr>
+        <w:rFonts w:ascii="Wingdings" w:hAnsi="Wingdings" w:hint="default"/>
+        <w:sz w:val="20"/>
+      </w:rPr>
+    </w:lvl>
+    <w:lvl w:ilvl="6" w:tentative="1">
+      <w:start w:val="1"/>
+      <w:numFmt w:val="bullet"/>
+      <w:lvlText w:val=""/>
+      <w:lvlJc w:val="left"/>
+      <w:pPr>
+        <w:tabs>
+          <w:tab w:val="num" w:pos="5040"/>
+        </w:tabs>
+        <w:ind w:left="5040" w:hanging="360"/>
+      </w:pPr>
+      <w:rPr>
+        <w:rFonts w:ascii="Wingdings" w:hAnsi="Wingdings" w:hint="default"/>
+        <w:sz w:val="20"/>
+      </w:rPr>
+    </w:lvl>
+    <w:lvl w:ilvl="7" w:tentative="1">
+      <w:start w:val="1"/>
+      <w:numFmt w:val="bullet"/>
+      <w:lvlText w:val=""/>
+      <w:lvlJc w:val="left"/>
+      <w:pPr>
+        <w:tabs>
+          <w:tab w:val="num" w:pos="5760"/>
+        </w:tabs>
+        <w:ind w:left="5760" w:hanging="360"/>
+      </w:pPr>
+      <w:rPr>
+        <w:rFonts w:ascii="Wingdings" w:hAnsi="Wingdings" w:hint="default"/>
+        <w:sz w:val="20"/>
+      </w:rPr>
+    </w:lvl>
+    <w:lvl w:ilvl="8" w:tentative="1">
+      <w:start w:val="1"/>
+      <w:numFmt w:val="bullet"/>
+      <w:lvlText w:val=""/>
+      <w:lvlJc w:val="left"/>
+      <w:pPr>
+        <w:tabs>
+          <w:tab w:val="num" w:pos="6480"/>
+        </w:tabs>
+        <w:ind w:left="6480" w:hanging="360"/>
+      </w:pPr>
+      <w:rPr>
+        <w:rFonts w:ascii="Wingdings" w:hAnsi="Wingdings" w:hint="default"/>
+        <w:sz w:val="20"/>
+      </w:rPr>
+    </w:lvl>
+  </w:abstractNum>
   <w:num w:numId="1" w16cid:durableId="1368993119">
+    <w:abstractNumId w:val="1"/>
+  </w:num>
+  <w:num w:numId="2" w16cid:durableId="1105006213">
+    <w:abstractNumId w:val="4"/>
+  </w:num>
+  <w:num w:numId="3" w16cid:durableId="478308843">
+    <w:abstractNumId w:val="3"/>
+  </w:num>
+  <w:num w:numId="4" w16cid:durableId="857962200">
+    <w:abstractNumId w:val="2"/>
+  </w:num>
+  <w:num w:numId="5" w16cid:durableId="1053234252">
     <w:abstractNumId w:val="0"/>
   </w:num>
 </w:numbering>
@@ -808,7 +2666,6 @@
     <w:next w:val="Normal"/>
     <w:link w:val="Heading3Char"/>
     <w:uiPriority w:val="9"/>
-    <w:semiHidden/>
     <w:unhideWhenUsed/>
     <w:qFormat/>
     <w:rsid w:val="00E56345"/>
@@ -1015,7 +2872,6 @@
     <w:basedOn w:val="DefaultParagraphFont"/>
     <w:link w:val="Heading3"/>
     <w:uiPriority w:val="9"/>
-    <w:semiHidden/>
     <w:rsid w:val="00E56345"/>
     <w:rPr>
       <w:rFonts w:eastAsiaTheme="majorEastAsia" w:cstheme="majorBidi"/>
@@ -1324,6 +3180,19 @@
     <w:rPr>
       <w:color w:val="605E5C"/>
       <w:shd w:val="clear" w:color="auto" w:fill="E1DFDD"/>
+    </w:rPr>
+  </w:style>
+  <w:style w:type="character" w:styleId="HTMLCode">
+    <w:name w:val="HTML Code"/>
+    <w:basedOn w:val="DefaultParagraphFont"/>
+    <w:uiPriority w:val="99"/>
+    <w:semiHidden/>
+    <w:unhideWhenUsed/>
+    <w:rsid w:val="00AA6489"/>
+    <w:rPr>
+      <w:rFonts w:ascii="Courier New" w:eastAsia="Times New Roman" w:hAnsi="Courier New" w:cs="Courier New"/>
+      <w:sz w:val="20"/>
+      <w:szCs w:val="20"/>
     </w:rPr>
   </w:style>
 </w:styles>

</xml_diff>

<commit_message>
added PDF of "business" summary report
</commit_message>
<xml_diff>
--- a/Assignment_2/Business_Report.docx
+++ b/Assignment_2/Business_Report.docx
@@ -60,20 +60,15 @@
           <w:lang w:val="en-US"/>
         </w:rPr>
       </w:pPr>
-      <w:proofErr w:type="spellStart"/>
-      <w:r>
-        <w:rPr>
-          <w:lang w:val="en-US"/>
-        </w:rPr>
-        <w:t>Github</w:t>
-      </w:r>
-      <w:proofErr w:type="spellEnd"/>
-      <w:r>
-        <w:rPr>
-          <w:lang w:val="en-US"/>
-        </w:rPr>
-        <w:t xml:space="preserve"> Repository</w:t>
-      </w:r>
+      <w:hyperlink r:id="rId5" w:history="1">
+        <w:r>
+          <w:rPr>
+            <w:rStyle w:val="Hyperlink"/>
+            <w:lang w:val="en-US"/>
+          </w:rPr>
+          <w:t>GitHub Repository Link</w:t>
+        </w:r>
+      </w:hyperlink>
     </w:p>
     <w:p>
       <w:pPr>
@@ -179,7 +174,7 @@
         </w:rPr>
         <w:t xml:space="preserve">The data was sourced from </w:t>
       </w:r>
-      <w:hyperlink r:id="rId5" w:history="1">
+      <w:hyperlink r:id="rId6" w:history="1">
         <w:r>
           <w:rPr>
             <w:rStyle w:val="Hyperlink"/>
@@ -1466,7 +1461,7 @@
                     <pic:cNvPicPr/>
                   </pic:nvPicPr>
                   <pic:blipFill>
-                    <a:blip r:embed="rId6"/>
+                    <a:blip r:embed="rId7"/>
                     <a:stretch>
                       <a:fillRect/>
                     </a:stretch>
@@ -1592,7 +1587,7 @@
                     <pic:cNvPicPr/>
                   </pic:nvPicPr>
                   <pic:blipFill>
-                    <a:blip r:embed="rId7"/>
+                    <a:blip r:embed="rId8"/>
                     <a:stretch>
                       <a:fillRect/>
                     </a:stretch>

</xml_diff>